<commit_message>
Proposal Skripsi Versi Kasar
</commit_message>
<xml_diff>
--- a/Proposal Skripsi.docx
+++ b/Proposal Skripsi.docx
@@ -1038,7 +1038,25 @@
         <w:rPr>
           <w:lang w:val="en-US"/>
         </w:rPr>
-        <w:t>Algoritma untuk fitur presensi dibuat sesederhana mungkin.</w:t>
+        <w:t>Pembahasan</w:t>
+      </w:r>
+      <w:r>
+        <w:rPr>
+          <w:lang w:val="en-US"/>
+        </w:rPr>
+        <w:t xml:space="preserve"> untuk fitur presensi</w:t>
+      </w:r>
+      <w:r>
+        <w:rPr>
+          <w:lang w:val="en-US"/>
+        </w:rPr>
+        <w:t>, penjadwalan, dan blog</w:t>
+      </w:r>
+      <w:r>
+        <w:rPr>
+          <w:lang w:val="en-US"/>
+        </w:rPr>
+        <w:t xml:space="preserve"> dibuat sesederhana mungkin.</w:t>
       </w:r>
     </w:p>
     <w:p>
@@ -1074,7 +1092,13 @@
         <w:rPr>
           <w:lang w:val="en-US"/>
         </w:rPr>
-        <w:t>Tidak membahas secara detail dan terperinci setiap fitur yang ada, hanya fitur-fitur tertentu saja.</w:t>
+        <w:t>Masalah yang akan dibahas secara detail adalah implementasi MERN Stack dalam pembuatan website ForAs App</w:t>
+      </w:r>
+      <w:r>
+        <w:rPr>
+          <w:lang w:val="en-US"/>
+        </w:rPr>
+        <w:t>.</w:t>
       </w:r>
     </w:p>
     <w:p>
@@ -1286,6 +1310,20 @@
     </w:p>
     <w:p>
       <w:pPr>
+        <w:ind w:left="1080" w:firstLine="360"/>
+        <w:rPr>
+          <w:lang w:val="en-US"/>
+        </w:rPr>
+      </w:pPr>
+      <w:r>
+        <w:rPr>
+          <w:lang w:val="en-US"/>
+        </w:rPr>
+        <w:t>Dalam pengajuan proposal skripsi ini ada beberapa tinjuan pustaka dari beberapa sumber, mulai dari jurnal hingga ebook</w:t>
+      </w:r>
+    </w:p>
+    <w:p>
+      <w:pPr>
         <w:pStyle w:val="Heading1"/>
         <w:numPr>
           <w:ilvl w:val="0"/>
@@ -1299,7 +1337,158 @@
         <w:rPr>
           <w:lang w:val="en-US"/>
         </w:rPr>
+        <w:lastRenderedPageBreak/>
         <w:t>LANDASAN TEORI</w:t>
+      </w:r>
+    </w:p>
+    <w:p>
+      <w:pPr>
+        <w:ind w:left="1080" w:firstLine="360"/>
+        <w:rPr>
+          <w:lang w:val="en-US"/>
+        </w:rPr>
+      </w:pPr>
+      <w:r>
+        <w:rPr>
+          <w:lang w:val="en-US"/>
+        </w:rPr>
+        <w:t>Pada landasan teori akan membahas teori-teori mengenai hal apa saja yang dibahas dalam penelitian ini, mulai dari website, html, css, javascript, react js, node js, express js, mongodb.</w:t>
+      </w:r>
+    </w:p>
+    <w:p>
+      <w:pPr>
+        <w:ind w:left="1080" w:firstLine="360"/>
+        <w:rPr>
+          <w:lang w:val="en-US"/>
+        </w:rPr>
+      </w:pPr>
+      <w:r>
+        <w:rPr>
+          <w:lang w:val="en-US"/>
+        </w:rPr>
+        <w:t>Berikut beberapa pengertian umum yang akan dibahas:</w:t>
+      </w:r>
+    </w:p>
+    <w:p>
+      <w:pPr>
+        <w:pStyle w:val="ListParagraph"/>
+        <w:numPr>
+          <w:ilvl w:val="0"/>
+          <w:numId w:val="16"/>
+        </w:numPr>
+        <w:rPr>
+          <w:lang w:val="en-US"/>
+        </w:rPr>
+      </w:pPr>
+      <w:r>
+        <w:rPr>
+          <w:lang w:val="en-US"/>
+        </w:rPr>
+        <w:t>Website</w:t>
+      </w:r>
+    </w:p>
+    <w:p>
+      <w:pPr>
+        <w:pStyle w:val="ListParagraph"/>
+        <w:numPr>
+          <w:ilvl w:val="0"/>
+          <w:numId w:val="16"/>
+        </w:numPr>
+        <w:rPr>
+          <w:lang w:val="en-US"/>
+        </w:rPr>
+      </w:pPr>
+      <w:r>
+        <w:rPr>
+          <w:lang w:val="en-US"/>
+        </w:rPr>
+        <w:t>Internet</w:t>
+      </w:r>
+    </w:p>
+    <w:p>
+      <w:pPr>
+        <w:pStyle w:val="ListParagraph"/>
+        <w:numPr>
+          <w:ilvl w:val="0"/>
+          <w:numId w:val="16"/>
+        </w:numPr>
+        <w:rPr>
+          <w:lang w:val="en-US"/>
+        </w:rPr>
+      </w:pPr>
+      <w:r>
+        <w:rPr>
+          <w:lang w:val="en-US"/>
+        </w:rPr>
+        <w:t>Web server</w:t>
+      </w:r>
+    </w:p>
+    <w:p>
+      <w:pPr>
+        <w:pStyle w:val="ListParagraph"/>
+        <w:numPr>
+          <w:ilvl w:val="0"/>
+          <w:numId w:val="16"/>
+        </w:numPr>
+        <w:rPr>
+          <w:lang w:val="en-US"/>
+        </w:rPr>
+      </w:pPr>
+      <w:r>
+        <w:rPr>
+          <w:lang w:val="en-US"/>
+        </w:rPr>
+        <w:t>Bahasa Pemrograman</w:t>
+      </w:r>
+    </w:p>
+    <w:p>
+      <w:pPr>
+        <w:pStyle w:val="ListParagraph"/>
+        <w:numPr>
+          <w:ilvl w:val="0"/>
+          <w:numId w:val="16"/>
+        </w:numPr>
+        <w:rPr>
+          <w:lang w:val="en-US"/>
+        </w:rPr>
+      </w:pPr>
+      <w:r>
+        <w:rPr>
+          <w:lang w:val="en-US"/>
+        </w:rPr>
+        <w:t>Basis Data</w:t>
+      </w:r>
+    </w:p>
+    <w:p>
+      <w:pPr>
+        <w:pStyle w:val="ListParagraph"/>
+        <w:numPr>
+          <w:ilvl w:val="0"/>
+          <w:numId w:val="16"/>
+        </w:numPr>
+        <w:rPr>
+          <w:lang w:val="en-US"/>
+        </w:rPr>
+      </w:pPr>
+      <w:r>
+        <w:rPr>
+          <w:lang w:val="en-US"/>
+        </w:rPr>
+        <w:t>Metode Pengembangan WDLC(</w:t>
+      </w:r>
+      <w:r>
+        <w:rPr>
+          <w:i/>
+          <w:iCs/>
+          <w:lang w:val="en-US"/>
+        </w:rPr>
+        <w:t>Web Development Life Cycle</w:t>
+      </w:r>
+      <w:r>
+        <w:rPr>
+          <w:lang w:val="en-US"/>
+        </w:rPr>
+        <w:t>)</w:t>
       </w:r>
     </w:p>
     <w:p>
@@ -1652,14 +1841,15 @@
               <w:rPr>
                 <w:rFonts w:cs="Times New Roman"/>
                 <w:sz w:val="20"/>
+                <w:szCs w:val="20"/>
               </w:rPr>
             </w:pPr>
             <w:r>
               <w:rPr>
-                <w:rFonts w:cs="Times New Roman"/>
-                <w:sz w:val="20"/>
-              </w:rPr>
-              <w:t xml:space="preserve">Judul penelitian </w:t>
+                <w:sz w:val="20"/>
+                <w:szCs w:val="20"/>
+              </w:rPr>
+              <w:t>Sistem Informasi Penjadwalan Kegiatan Belajar Mengajar Berbasis Web</w:t>
             </w:r>
           </w:p>
         </w:tc>
@@ -1678,48 +1868,15 @@
               <w:rPr>
                 <w:rFonts w:cs="Times New Roman"/>
                 <w:sz w:val="20"/>
+                <w:szCs w:val="20"/>
               </w:rPr>
             </w:pPr>
             <w:r>
               <w:rPr>
-                <w:rFonts w:cs="Times New Roman"/>
-                <w:sz w:val="20"/>
-              </w:rPr>
-              <w:t>Nama peneliti,</w:t>
-            </w:r>
-          </w:p>
-          <w:p>
-            <w:pPr>
-              <w:spacing w:line="240" w:lineRule="auto"/>
-              <w:jc w:val="left"/>
-              <w:rPr>
-                <w:rFonts w:cs="Times New Roman"/>
-                <w:sz w:val="20"/>
-              </w:rPr>
-            </w:pPr>
-            <w:r>
-              <w:rPr>
-                <w:rFonts w:cs="Times New Roman"/>
-                <w:sz w:val="20"/>
-              </w:rPr>
-              <w:t>Sumber,</w:t>
-            </w:r>
-          </w:p>
-          <w:p>
-            <w:pPr>
-              <w:spacing w:line="240" w:lineRule="auto"/>
-              <w:jc w:val="left"/>
-              <w:rPr>
-                <w:rFonts w:cs="Times New Roman"/>
-                <w:sz w:val="20"/>
-              </w:rPr>
-            </w:pPr>
-            <w:r>
-              <w:rPr>
-                <w:rFonts w:cs="Times New Roman"/>
-                <w:sz w:val="20"/>
-              </w:rPr>
-              <w:t>Tahun penelitian</w:t>
+                <w:sz w:val="20"/>
+                <w:szCs w:val="20"/>
+              </w:rPr>
+              <w:t>Rudi Hermawan, Arief Hidayat, Victor Gayuh Utomo</w:t>
             </w:r>
           </w:p>
         </w:tc>
@@ -1745,7 +1902,7 @@
                 <w:rFonts w:cs="Times New Roman"/>
                 <w:sz w:val="20"/>
               </w:rPr>
-              <w:t>Apa tujuan penelitian tersebut?</w:t>
+              <w:t>Mempermudah dalam memberikan informasi terkait penjadawalan melalui website.</w:t>
             </w:r>
           </w:p>
         </w:tc>
@@ -1764,14 +1921,15 @@
               <w:rPr>
                 <w:rFonts w:cs="Times New Roman"/>
                 <w:sz w:val="20"/>
+                <w:szCs w:val="20"/>
               </w:rPr>
             </w:pPr>
             <w:r>
               <w:rPr>
-                <w:rFonts w:cs="Times New Roman"/>
-                <w:sz w:val="20"/>
-              </w:rPr>
-              <w:t>Apa kesimpulan penelitian tersebut? Kesimpulan harus menjawab rumusan masalah</w:t>
+                <w:sz w:val="20"/>
+                <w:szCs w:val="20"/>
+              </w:rPr>
+              <w:t>Sistem informasi penjadwalan KBM memudahkan bagian akademik dalam menyampaikan informasi jadwal kegiatan belajar mengajar kepada pengajar dan siswa dapat dilihat melalui web.</w:t>
             </w:r>
           </w:p>
         </w:tc>
@@ -1797,7 +1955,7 @@
                 <w:rFonts w:cs="Times New Roman"/>
                 <w:sz w:val="20"/>
               </w:rPr>
-              <w:t>Apa saran penelitian selanjutnya, atau apa kelemahan utama pada penelitian tersebut?</w:t>
+              <w:t>Belum adanya fitur untuk menghitung honor pengajar, dapat dikembangkan untuk versi mobile.</w:t>
             </w:r>
           </w:p>
         </w:tc>
@@ -1818,20 +1976,6 @@
                 <w:sz w:val="20"/>
               </w:rPr>
             </w:pPr>
-            <w:r>
-              <w:rPr>
-                <w:rFonts w:cs="Times New Roman"/>
-                <w:sz w:val="20"/>
-              </w:rPr>
-              <w:t>P</w:t>
-            </w:r>
-            <w:r>
-              <w:rPr>
-                <w:rFonts w:cs="Times New Roman"/>
-                <w:sz w:val="20"/>
-              </w:rPr>
-              <w:t>erbedaan antara hasil penelitian sebelumnya dengan penelitian yang akan dilakukan, diantaranya berkaitan dengan metode yang digunakan, inovasi, serta kompleksitas permasalahan yang diajukan sehingga perbedaan tidak sekedar pada objek penelitian</w:t>
-            </w:r>
           </w:p>
         </w:tc>
       </w:tr>
@@ -1879,8 +2023,16 @@
               <w:rPr>
                 <w:rFonts w:cs="Times New Roman"/>
                 <w:sz w:val="20"/>
-              </w:rPr>
-            </w:pPr>
+                <w:szCs w:val="20"/>
+              </w:rPr>
+            </w:pPr>
+            <w:r>
+              <w:rPr>
+                <w:sz w:val="20"/>
+                <w:szCs w:val="20"/>
+              </w:rPr>
+              <w:t>IMPLEMENTASI METODOLOGI WEB DEVELOPMENT LIFE CYCLE UNTUK MEMBANGUN SISTEM PERPUSTAKAAN BERBASIS WEB (STUDI KASUS: MAN 1 LAMPUNG TENGAH)</w:t>
+            </w:r>
           </w:p>
         </w:tc>
         <w:tc>
@@ -1900,6 +2052,13 @@
                 <w:sz w:val="20"/>
               </w:rPr>
             </w:pPr>
+            <w:r>
+              <w:rPr>
+                <w:rFonts w:cs="Times New Roman"/>
+                <w:sz w:val="20"/>
+              </w:rPr>
+              <w:t>Jeffry Ridha Permana, Muhaqiqin, Ajeng Savitri Puspaningrum</w:t>
+            </w:r>
           </w:p>
         </w:tc>
         <w:tc>
@@ -1917,8 +2076,16 @@
               <w:rPr>
                 <w:rFonts w:cs="Times New Roman"/>
                 <w:sz w:val="20"/>
-              </w:rPr>
-            </w:pPr>
+                <w:szCs w:val="20"/>
+              </w:rPr>
+            </w:pPr>
+            <w:r>
+              <w:rPr>
+                <w:sz w:val="20"/>
+                <w:szCs w:val="20"/>
+              </w:rPr>
+              <w:t>membuat sistem informasi untuk membantu petugas perpustakaan mengelola data buku serta peminjaman dan pengembalian buku pada perpustakaan MAN 1 Lampung Tengah dan membuat sistem yang dapat membantu siswa/siswi dalam melakukan peminjaman buku.</w:t>
+            </w:r>
           </w:p>
         </w:tc>
         <w:tc>
@@ -1938,6 +2105,13 @@
                 <w:sz w:val="20"/>
               </w:rPr>
             </w:pPr>
+            <w:r>
+              <w:rPr>
+                <w:rFonts w:cs="Times New Roman"/>
+                <w:sz w:val="20"/>
+              </w:rPr>
+              <w:t>Sistem perpustakaan ini menggunakan metode WDLC, dan menggunakan php sebagai bahasa pemrogramannya. Sistem web perpustakaan dapat digunakan oleh pihak yang bersangkutan dan mendapatkan respon positif dari mereka.</w:t>
+            </w:r>
           </w:p>
         </w:tc>
         <w:tc>
@@ -1957,6 +2131,13 @@
                 <w:sz w:val="20"/>
               </w:rPr>
             </w:pPr>
+            <w:r>
+              <w:rPr>
+                <w:rFonts w:cs="Times New Roman"/>
+                <w:sz w:val="20"/>
+              </w:rPr>
+              <w:t>Saran-saran atau kelemahan dari penelitian ini telah diuji oleh dosen, dan dosen tersebut memiliki beberapa saran, akan tetapi saran tersebut tidak dicantumkan.</w:t>
+            </w:r>
           </w:p>
         </w:tc>
         <w:tc>
@@ -2004,6 +2185,7 @@
                 <w:rFonts w:cs="Times New Roman"/>
                 <w:sz w:val="20"/>
               </w:rPr>
+              <w:lastRenderedPageBreak/>
               <w:t>3</w:t>
             </w:r>
           </w:p>
@@ -2023,115 +2205,143 @@
               <w:rPr>
                 <w:rFonts w:cs="Times New Roman"/>
                 <w:sz w:val="20"/>
+                <w:szCs w:val="20"/>
                 <w:lang w:val="id-ID"/>
               </w:rPr>
             </w:pPr>
             <w:r>
               <w:rPr>
+                <w:sz w:val="20"/>
+                <w:szCs w:val="20"/>
+              </w:rPr>
+              <w:t>MERN Stack Web Development</w:t>
+            </w:r>
+          </w:p>
+        </w:tc>
+        <w:tc>
+          <w:tcPr>
+            <w:tcW w:w="536" w:type="pct"/>
+            <w:tcMar>
+              <w:top w:w="57" w:type="dxa"/>
+              <w:bottom w:w="57" w:type="dxa"/>
+            </w:tcMar>
+          </w:tcPr>
+          <w:p>
+            <w:pPr>
+              <w:spacing w:line="240" w:lineRule="auto"/>
+              <w:jc w:val="left"/>
+              <w:rPr>
                 <w:rFonts w:cs="Times New Roman"/>
                 <w:sz w:val="20"/>
-              </w:rPr>
-              <w:t xml:space="preserve">Minimal </w:t>
+                <w:szCs w:val="20"/>
+              </w:rPr>
+            </w:pPr>
+            <w:r>
+              <w:rPr>
+                <w:sz w:val="20"/>
+                <w:szCs w:val="20"/>
+              </w:rPr>
+              <w:t xml:space="preserve">Monika Mehra, Manish Kumar, Anjali Maurya, Charu Sharma </w:t>
             </w:r>
             <w:r>
               <w:rPr>
-                <w:rFonts w:cs="Times New Roman"/>
-                <w:sz w:val="20"/>
-                <w:lang w:val="id-ID"/>
-              </w:rPr>
-              <w:t>5</w:t>
+                <w:sz w:val="20"/>
+                <w:szCs w:val="20"/>
+              </w:rPr>
+              <w:t>dan</w:t>
             </w:r>
             <w:r>
               <w:rPr>
+                <w:sz w:val="20"/>
+                <w:szCs w:val="20"/>
+              </w:rPr>
+              <w:t xml:space="preserve"> Shanu</w:t>
+            </w:r>
+          </w:p>
+        </w:tc>
+        <w:tc>
+          <w:tcPr>
+            <w:tcW w:w="732" w:type="pct"/>
+            <w:tcMar>
+              <w:top w:w="57" w:type="dxa"/>
+              <w:bottom w:w="57" w:type="dxa"/>
+            </w:tcMar>
+          </w:tcPr>
+          <w:p>
+            <w:pPr>
+              <w:spacing w:line="240" w:lineRule="auto"/>
+              <w:jc w:val="left"/>
+              <w:rPr>
                 <w:rFonts w:cs="Times New Roman"/>
                 <w:sz w:val="20"/>
               </w:rPr>
-              <w:t xml:space="preserve"> penelitian yang relevan, terbaru dan berkualitas</w:t>
+            </w:pPr>
+            <w:r>
+              <w:rPr>
+                <w:rFonts w:cs="Times New Roman"/>
+                <w:sz w:val="20"/>
+              </w:rPr>
+              <w:t>Memperkenalkan teknologi MERN Stack dalam pembuatan website</w:t>
+            </w:r>
+          </w:p>
+        </w:tc>
+        <w:tc>
+          <w:tcPr>
+            <w:tcW w:w="852" w:type="pct"/>
+            <w:tcMar>
+              <w:top w:w="57" w:type="dxa"/>
+              <w:bottom w:w="57" w:type="dxa"/>
+            </w:tcMar>
+          </w:tcPr>
+          <w:p>
+            <w:pPr>
+              <w:spacing w:line="240" w:lineRule="auto"/>
+              <w:jc w:val="left"/>
+              <w:rPr>
+                <w:rFonts w:cs="Times New Roman"/>
+                <w:sz w:val="20"/>
+              </w:rPr>
+            </w:pPr>
+            <w:r>
+              <w:rPr>
+                <w:rFonts w:cs="Times New Roman"/>
+                <w:sz w:val="20"/>
+              </w:rPr>
+              <w:t>Dengan menggunakan teknologi MERN Stack akan mempermudah dalam pembuatan suatu website, dan lebih mudah dalam memanipulasi DOM.</w:t>
+            </w:r>
+          </w:p>
+        </w:tc>
+        <w:tc>
+          <w:tcPr>
+            <w:tcW w:w="877" w:type="pct"/>
+            <w:tcMar>
+              <w:top w:w="57" w:type="dxa"/>
+              <w:bottom w:w="57" w:type="dxa"/>
+            </w:tcMar>
+          </w:tcPr>
+          <w:p>
+            <w:pPr>
+              <w:spacing w:line="240" w:lineRule="auto"/>
+              <w:jc w:val="left"/>
+              <w:rPr>
+                <w:rFonts w:cs="Times New Roman"/>
+                <w:sz w:val="20"/>
+              </w:rPr>
+            </w:pPr>
+            <w:r>
+              <w:rPr>
+                <w:rFonts w:cs="Times New Roman"/>
+                <w:sz w:val="20"/>
+              </w:rPr>
+              <w:t>Dalam MERN Stack tidak ada objek yang ber relasi, dan tidak menerapkan database secara tabel, melainkan hanya sejumlah dokumen yang datanya berformat json</w:t>
             </w:r>
             <w:r>
               <w:rPr>
                 <w:rFonts w:cs="Times New Roman"/>
                 <w:sz w:val="20"/>
-                <w:lang w:val="id-ID"/>
-              </w:rPr>
-              <w:t xml:space="preserve"> 5 tahun terakhir</w:t>
+              </w:rPr>
+              <w:t>.</w:t>
             </w:r>
-          </w:p>
-        </w:tc>
-        <w:tc>
-          <w:tcPr>
-            <w:tcW w:w="536" w:type="pct"/>
-            <w:tcMar>
-              <w:top w:w="57" w:type="dxa"/>
-              <w:bottom w:w="57" w:type="dxa"/>
-            </w:tcMar>
-          </w:tcPr>
-          <w:p>
-            <w:pPr>
-              <w:spacing w:line="240" w:lineRule="auto"/>
-              <w:jc w:val="left"/>
-              <w:rPr>
-                <w:rFonts w:cs="Times New Roman"/>
-                <w:sz w:val="20"/>
-              </w:rPr>
-            </w:pPr>
-          </w:p>
-        </w:tc>
-        <w:tc>
-          <w:tcPr>
-            <w:tcW w:w="732" w:type="pct"/>
-            <w:tcMar>
-              <w:top w:w="57" w:type="dxa"/>
-              <w:bottom w:w="57" w:type="dxa"/>
-            </w:tcMar>
-          </w:tcPr>
-          <w:p>
-            <w:pPr>
-              <w:spacing w:line="240" w:lineRule="auto"/>
-              <w:jc w:val="left"/>
-              <w:rPr>
-                <w:rFonts w:cs="Times New Roman"/>
-                <w:sz w:val="20"/>
-              </w:rPr>
-            </w:pPr>
-          </w:p>
-        </w:tc>
-        <w:tc>
-          <w:tcPr>
-            <w:tcW w:w="852" w:type="pct"/>
-            <w:tcMar>
-              <w:top w:w="57" w:type="dxa"/>
-              <w:bottom w:w="57" w:type="dxa"/>
-            </w:tcMar>
-          </w:tcPr>
-          <w:p>
-            <w:pPr>
-              <w:spacing w:line="240" w:lineRule="auto"/>
-              <w:jc w:val="left"/>
-              <w:rPr>
-                <w:rFonts w:cs="Times New Roman"/>
-                <w:sz w:val="20"/>
-              </w:rPr>
-            </w:pPr>
-          </w:p>
-        </w:tc>
-        <w:tc>
-          <w:tcPr>
-            <w:tcW w:w="877" w:type="pct"/>
-            <w:tcMar>
-              <w:top w:w="57" w:type="dxa"/>
-              <w:bottom w:w="57" w:type="dxa"/>
-            </w:tcMar>
-          </w:tcPr>
-          <w:p>
-            <w:pPr>
-              <w:spacing w:line="240" w:lineRule="auto"/>
-              <w:jc w:val="left"/>
-              <w:rPr>
-                <w:rFonts w:cs="Times New Roman"/>
-                <w:sz w:val="20"/>
-              </w:rPr>
-            </w:pPr>
           </w:p>
         </w:tc>
         <w:tc>
@@ -2179,7 +2389,7 @@
                 <w:rFonts w:cs="Times New Roman"/>
                 <w:sz w:val="20"/>
               </w:rPr>
-              <w:t>…</w:t>
+              <w:t>4</w:t>
             </w:r>
           </w:p>
         </w:tc>
@@ -2198,8 +2408,16 @@
               <w:rPr>
                 <w:rFonts w:cs="Times New Roman"/>
                 <w:sz w:val="20"/>
-              </w:rPr>
-            </w:pPr>
+                <w:szCs w:val="20"/>
+              </w:rPr>
+            </w:pPr>
+            <w:r>
+              <w:rPr>
+                <w:sz w:val="20"/>
+                <w:szCs w:val="20"/>
+              </w:rPr>
+              <w:t>RANCANG BANGUN SISTEM INFORMASI STAYCATION BERBASIS WEB DENGAN IMPLEMENTASI TEKNOLOGI MERN STACK</w:t>
+            </w:r>
           </w:p>
         </w:tc>
         <w:tc>
@@ -2217,8 +2435,30 @@
               <w:rPr>
                 <w:rFonts w:cs="Times New Roman"/>
                 <w:sz w:val="20"/>
-              </w:rPr>
-            </w:pPr>
+                <w:szCs w:val="20"/>
+              </w:rPr>
+            </w:pPr>
+            <w:r>
+              <w:rPr>
+                <w:sz w:val="20"/>
+                <w:szCs w:val="20"/>
+              </w:rPr>
+              <w:t>Mochamad Afif Solahudin</w:t>
+            </w:r>
+            <w:r>
+              <w:rPr>
+                <w:sz w:val="20"/>
+                <w:szCs w:val="20"/>
+              </w:rPr>
+              <w:t xml:space="preserve">, </w:t>
+            </w:r>
+            <w:r>
+              <w:rPr>
+                <w:sz w:val="20"/>
+                <w:szCs w:val="20"/>
+              </w:rPr>
+              <w:t>Kadek Dwi Nuryana</w:t>
+            </w:r>
           </w:p>
         </w:tc>
         <w:tc>
@@ -2238,6 +2478,34 @@
                 <w:sz w:val="20"/>
               </w:rPr>
             </w:pPr>
+            <w:r>
+              <w:rPr>
+                <w:rFonts w:cs="Times New Roman"/>
+                <w:sz w:val="20"/>
+              </w:rPr>
+              <w:t xml:space="preserve">Penelitian ini bertujuan untuk </w:t>
+            </w:r>
+            <w:r>
+              <w:rPr>
+                <w:sz w:val="20"/>
+                <w:szCs w:val="20"/>
+              </w:rPr>
+              <w:t>membantu masyarakat dalam menemukan rumah, hotel, homestay, apartement dan sejenisnya yang bisa digunakan sebagai tempat berlibur</w:t>
+            </w:r>
+            <w:r>
+              <w:rPr>
+                <w:sz w:val="20"/>
+                <w:szCs w:val="20"/>
+              </w:rPr>
+              <w:t>.</w:t>
+            </w:r>
+            <w:r>
+              <w:rPr>
+                <w:sz w:val="20"/>
+                <w:szCs w:val="20"/>
+              </w:rPr>
+              <w:t xml:space="preserve"> Dan memperkenalkan kelebihan MERN Stack yang dapat mengelola pertukaran data secara cepat.</w:t>
+            </w:r>
           </w:p>
         </w:tc>
         <w:tc>
@@ -2257,6 +2525,27 @@
                 <w:sz w:val="20"/>
               </w:rPr>
             </w:pPr>
+            <w:r>
+              <w:rPr>
+                <w:rFonts w:cs="Times New Roman"/>
+                <w:sz w:val="20"/>
+              </w:rPr>
+              <w:t>Website dapat dibangun menggunakan teknologi MERN Stack  dan berhasil mulai dari front-end menggunakan React Js, back-end menggunakan Express Js dan Node Js, dan basis data menggunakan Mongo Db</w:t>
+            </w:r>
+            <w:r>
+              <w:rPr>
+                <w:rFonts w:cs="Times New Roman"/>
+                <w:sz w:val="20"/>
+              </w:rPr>
+              <w:t>.Hasil pengujian kepada pihak yang bersangkutan mulai dari black-box, validasi semuanya memiliki hasil yang sesuai</w:t>
+            </w:r>
+            <w:r>
+              <w:rPr>
+                <w:rFonts w:cs="Times New Roman"/>
+                <w:sz w:val="20"/>
+              </w:rPr>
+              <w:t>.</w:t>
+            </w:r>
           </w:p>
         </w:tc>
         <w:tc>
@@ -2276,6 +2565,13 @@
                 <w:sz w:val="20"/>
               </w:rPr>
             </w:pPr>
+            <w:r>
+              <w:rPr>
+                <w:rFonts w:cs="Times New Roman"/>
+                <w:sz w:val="20"/>
+              </w:rPr>
+              <w:t>Perancangan yang masih sederhana, belum menerapkan state management react seperti react redux, belum menggunakan GraphQL untuk menghubungkan API sehingga website lebih cepat. Belum mempunyai fitur Blog.</w:t>
+            </w:r>
           </w:p>
         </w:tc>
         <w:tc>
@@ -4188,7 +4484,7 @@
                 <w:sz w:val="20"/>
                 <w:szCs w:val="20"/>
               </w:rPr>
-              <w:t>September</w:t>
+              <w:t>Maret</w:t>
             </w:r>
           </w:p>
         </w:tc>
@@ -4215,7 +4511,7 @@
                 <w:sz w:val="20"/>
                 <w:szCs w:val="20"/>
               </w:rPr>
-              <w:t>Oktober</w:t>
+              <w:t>April</w:t>
             </w:r>
           </w:p>
         </w:tc>
@@ -4242,7 +4538,7 @@
                 <w:sz w:val="20"/>
                 <w:szCs w:val="20"/>
               </w:rPr>
-              <w:t>November</w:t>
+              <w:t>Mei</w:t>
             </w:r>
           </w:p>
         </w:tc>
@@ -4269,7 +4565,7 @@
                 <w:sz w:val="20"/>
                 <w:szCs w:val="20"/>
               </w:rPr>
-              <w:t>Desember</w:t>
+              <w:t>Juni</w:t>
             </w:r>
           </w:p>
         </w:tc>
@@ -4822,43 +5118,7 @@
                 <w:sz w:val="20"/>
                 <w:szCs w:val="20"/>
               </w:rPr>
-              <w:t xml:space="preserve">Tahapan-tahapan yang disebutkan jangan normatif seperti tahapan bimbingan dan tahapan </w:t>
-            </w:r>
-            <w:r>
-              <w:rPr>
-                <w:sz w:val="20"/>
-                <w:szCs w:val="20"/>
-                <w:lang w:val="id-ID"/>
-              </w:rPr>
-              <w:t>ujian</w:t>
-            </w:r>
-            <w:r>
-              <w:rPr>
-                <w:sz w:val="20"/>
-                <w:szCs w:val="20"/>
-              </w:rPr>
-              <w:t xml:space="preserve"> proposal</w:t>
-            </w:r>
-            <w:r>
-              <w:rPr>
-                <w:sz w:val="20"/>
-                <w:szCs w:val="20"/>
-              </w:rPr>
-              <w:t xml:space="preserve"> Skripsi</w:t>
-            </w:r>
-            <w:r>
-              <w:rPr>
-                <w:sz w:val="20"/>
-                <w:szCs w:val="20"/>
-              </w:rPr>
-              <w:t xml:space="preserve">, dan ujian </w:t>
-            </w:r>
-            <w:r>
-              <w:rPr>
-                <w:sz w:val="20"/>
-                <w:szCs w:val="20"/>
-              </w:rPr>
-              <w:t>Skripsi</w:t>
+              <w:t>Pembuatan proposal skripsi dalam bentuk kasar.</w:t>
             </w:r>
           </w:p>
         </w:tc>
@@ -4881,12 +5141,19 @@
                 <w:szCs w:val="20"/>
               </w:rPr>
             </w:pPr>
+            <w:r>
+              <w:rPr>
+                <w:sz w:val="20"/>
+                <w:szCs w:val="20"/>
+              </w:rPr>
+              <w:t>Proposal skripsi dalam bentuk kasar belum sampai menjelaskan secara detail</w:t>
+            </w:r>
           </w:p>
         </w:tc>
         <w:tc>
           <w:tcPr>
             <w:tcW w:w="357" w:type="dxa"/>
-            <w:shd w:val="clear" w:color="auto" w:fill="auto"/>
+            <w:shd w:val="clear" w:color="auto" w:fill="4472C4" w:themeFill="accent1"/>
             <w:tcMar>
               <w:top w:w="57" w:type="dxa"/>
               <w:left w:w="57" w:type="dxa"/>
@@ -4907,7 +5174,7 @@
         <w:tc>
           <w:tcPr>
             <w:tcW w:w="355" w:type="dxa"/>
-            <w:shd w:val="clear" w:color="auto" w:fill="auto"/>
+            <w:shd w:val="clear" w:color="auto" w:fill="4472C4" w:themeFill="accent1"/>
             <w:tcMar>
               <w:top w:w="57" w:type="dxa"/>
               <w:left w:w="57" w:type="dxa"/>
@@ -5232,7 +5499,7 @@
                 <w:sz w:val="20"/>
                 <w:szCs w:val="20"/>
               </w:rPr>
-              <w:t>Tahapan lebih ditekankan pada kajian ilmiah berkaitan dengan aktifitas konkrit, bagaimana penelitian dikerjakan dan apa hasil penting yang dicapai sebagai target output dari setiap tahapan penelitian.</w:t>
+              <w:t>Pengajuan judul proposal skripsi</w:t>
             </w:r>
           </w:p>
         </w:tc>
@@ -5280,6 +5547,7 @@
         <w:tc>
           <w:tcPr>
             <w:tcW w:w="355" w:type="dxa"/>
+            <w:shd w:val="clear" w:color="auto" w:fill="4472C4" w:themeFill="accent1"/>
             <w:tcMar>
               <w:top w:w="57" w:type="dxa"/>
               <w:left w:w="57" w:type="dxa"/>
@@ -5567,14 +5835,16 @@
             <w:pPr>
               <w:spacing w:line="240" w:lineRule="auto"/>
               <w:rPr>
-                <w:szCs w:val="24"/>
+                <w:sz w:val="20"/>
+                <w:szCs w:val="20"/>
               </w:rPr>
             </w:pPr>
             <w:r>
               <w:rPr>
-                <w:szCs w:val="24"/>
-              </w:rPr>
-              <w:t>…</w:t>
+                <w:sz w:val="20"/>
+                <w:szCs w:val="20"/>
+              </w:rPr>
+              <w:t>3</w:t>
             </w:r>
           </w:p>
         </w:tc>
@@ -5593,9 +5863,17 @@
               <w:spacing w:line="240" w:lineRule="auto"/>
               <w:jc w:val="left"/>
               <w:rPr>
-                <w:szCs w:val="24"/>
-              </w:rPr>
-            </w:pPr>
+                <w:sz w:val="20"/>
+                <w:szCs w:val="20"/>
+              </w:rPr>
+            </w:pPr>
+            <w:r>
+              <w:rPr>
+                <w:sz w:val="20"/>
+                <w:szCs w:val="20"/>
+              </w:rPr>
+              <w:t>Observasi dan pengambilan data</w:t>
+            </w:r>
           </w:p>
         </w:tc>
         <w:tc>
@@ -5613,6 +5891,33 @@
               <w:spacing w:line="240" w:lineRule="auto"/>
               <w:jc w:val="left"/>
               <w:rPr>
+                <w:sz w:val="20"/>
+                <w:szCs w:val="20"/>
+              </w:rPr>
+            </w:pPr>
+            <w:r>
+              <w:rPr>
+                <w:sz w:val="20"/>
+                <w:szCs w:val="20"/>
+              </w:rPr>
+              <w:t>Mendapatkan data secara asli dan mendapatkan sumber dari jurnal-jurnal yang relevan.</w:t>
+            </w:r>
+          </w:p>
+        </w:tc>
+        <w:tc>
+          <w:tcPr>
+            <w:tcW w:w="357" w:type="dxa"/>
+            <w:tcMar>
+              <w:top w:w="57" w:type="dxa"/>
+              <w:left w:w="57" w:type="dxa"/>
+              <w:bottom w:w="57" w:type="dxa"/>
+              <w:right w:w="57" w:type="dxa"/>
+            </w:tcMar>
+          </w:tcPr>
+          <w:p>
+            <w:pPr>
+              <w:spacing w:line="240" w:lineRule="auto"/>
+              <w:rPr>
                 <w:szCs w:val="24"/>
               </w:rPr>
             </w:pPr>
@@ -5620,7 +5925,7 @@
         </w:tc>
         <w:tc>
           <w:tcPr>
-            <w:tcW w:w="357" w:type="dxa"/>
+            <w:tcW w:w="355" w:type="dxa"/>
             <w:tcMar>
               <w:top w:w="57" w:type="dxa"/>
               <w:left w:w="57" w:type="dxa"/>
@@ -5640,6 +5945,7 @@
         <w:tc>
           <w:tcPr>
             <w:tcW w:w="355" w:type="dxa"/>
+            <w:shd w:val="clear" w:color="auto" w:fill="4472C4" w:themeFill="accent1"/>
             <w:tcMar>
               <w:top w:w="57" w:type="dxa"/>
               <w:left w:w="57" w:type="dxa"/>
@@ -5659,25 +5965,7 @@
         <w:tc>
           <w:tcPr>
             <w:tcW w:w="355" w:type="dxa"/>
-            <w:tcMar>
-              <w:top w:w="57" w:type="dxa"/>
-              <w:left w:w="57" w:type="dxa"/>
-              <w:bottom w:w="57" w:type="dxa"/>
-              <w:right w:w="57" w:type="dxa"/>
-            </w:tcMar>
-          </w:tcPr>
-          <w:p>
-            <w:pPr>
-              <w:spacing w:line="240" w:lineRule="auto"/>
-              <w:rPr>
-                <w:szCs w:val="24"/>
-              </w:rPr>
-            </w:pPr>
-          </w:p>
-        </w:tc>
-        <w:tc>
-          <w:tcPr>
-            <w:tcW w:w="355" w:type="dxa"/>
+            <w:shd w:val="clear" w:color="auto" w:fill="4472C4" w:themeFill="accent1"/>
             <w:tcMar>
               <w:left w:w="57" w:type="dxa"/>
               <w:right w:w="57" w:type="dxa"/>
@@ -5912,14 +6200,16 @@
             <w:pPr>
               <w:spacing w:line="240" w:lineRule="auto"/>
               <w:rPr>
-                <w:szCs w:val="24"/>
+                <w:sz w:val="20"/>
+                <w:szCs w:val="20"/>
               </w:rPr>
             </w:pPr>
             <w:r>
               <w:rPr>
-                <w:szCs w:val="24"/>
-              </w:rPr>
-              <w:t>…</w:t>
+                <w:sz w:val="20"/>
+                <w:szCs w:val="20"/>
+              </w:rPr>
+              <w:t>4</w:t>
             </w:r>
           </w:p>
         </w:tc>
@@ -5938,9 +6228,17 @@
               <w:spacing w:line="240" w:lineRule="auto"/>
               <w:jc w:val="left"/>
               <w:rPr>
-                <w:szCs w:val="24"/>
-              </w:rPr>
-            </w:pPr>
+                <w:sz w:val="20"/>
+                <w:szCs w:val="20"/>
+              </w:rPr>
+            </w:pPr>
+            <w:r>
+              <w:rPr>
+                <w:sz w:val="20"/>
+                <w:szCs w:val="20"/>
+              </w:rPr>
+              <w:t>Penyusunan proposal skripsi</w:t>
+            </w:r>
           </w:p>
         </w:tc>
         <w:tc>
@@ -5958,6 +6256,33 @@
               <w:spacing w:line="240" w:lineRule="auto"/>
               <w:jc w:val="left"/>
               <w:rPr>
+                <w:sz w:val="20"/>
+                <w:szCs w:val="20"/>
+              </w:rPr>
+            </w:pPr>
+            <w:r>
+              <w:rPr>
+                <w:sz w:val="20"/>
+                <w:szCs w:val="20"/>
+              </w:rPr>
+              <w:t>Proposal skripsi telah jadi</w:t>
+            </w:r>
+          </w:p>
+        </w:tc>
+        <w:tc>
+          <w:tcPr>
+            <w:tcW w:w="357" w:type="dxa"/>
+            <w:tcMar>
+              <w:top w:w="57" w:type="dxa"/>
+              <w:left w:w="57" w:type="dxa"/>
+              <w:bottom w:w="57" w:type="dxa"/>
+              <w:right w:w="57" w:type="dxa"/>
+            </w:tcMar>
+          </w:tcPr>
+          <w:p>
+            <w:pPr>
+              <w:spacing w:line="240" w:lineRule="auto"/>
+              <w:rPr>
                 <w:szCs w:val="24"/>
               </w:rPr>
             </w:pPr>
@@ -5965,6 +6290,344 @@
         </w:tc>
         <w:tc>
           <w:tcPr>
+            <w:tcW w:w="355" w:type="dxa"/>
+            <w:tcMar>
+              <w:top w:w="57" w:type="dxa"/>
+              <w:left w:w="57" w:type="dxa"/>
+              <w:bottom w:w="57" w:type="dxa"/>
+              <w:right w:w="57" w:type="dxa"/>
+            </w:tcMar>
+          </w:tcPr>
+          <w:p>
+            <w:pPr>
+              <w:spacing w:line="240" w:lineRule="auto"/>
+              <w:rPr>
+                <w:szCs w:val="24"/>
+              </w:rPr>
+            </w:pPr>
+          </w:p>
+        </w:tc>
+        <w:tc>
+          <w:tcPr>
+            <w:tcW w:w="355" w:type="dxa"/>
+            <w:tcMar>
+              <w:top w:w="57" w:type="dxa"/>
+              <w:left w:w="57" w:type="dxa"/>
+              <w:bottom w:w="57" w:type="dxa"/>
+              <w:right w:w="57" w:type="dxa"/>
+            </w:tcMar>
+          </w:tcPr>
+          <w:p>
+            <w:pPr>
+              <w:spacing w:line="240" w:lineRule="auto"/>
+              <w:rPr>
+                <w:szCs w:val="24"/>
+              </w:rPr>
+            </w:pPr>
+          </w:p>
+        </w:tc>
+        <w:tc>
+          <w:tcPr>
+            <w:tcW w:w="355" w:type="dxa"/>
+            <w:tcMar>
+              <w:left w:w="57" w:type="dxa"/>
+              <w:right w:w="57" w:type="dxa"/>
+            </w:tcMar>
+          </w:tcPr>
+          <w:p>
+            <w:pPr>
+              <w:spacing w:line="240" w:lineRule="auto"/>
+              <w:rPr>
+                <w:szCs w:val="24"/>
+              </w:rPr>
+            </w:pPr>
+          </w:p>
+        </w:tc>
+        <w:tc>
+          <w:tcPr>
+            <w:tcW w:w="354" w:type="dxa"/>
+            <w:shd w:val="clear" w:color="auto" w:fill="4472C4" w:themeFill="accent1"/>
+            <w:tcMar>
+              <w:left w:w="57" w:type="dxa"/>
+              <w:right w:w="57" w:type="dxa"/>
+            </w:tcMar>
+          </w:tcPr>
+          <w:p>
+            <w:pPr>
+              <w:spacing w:line="240" w:lineRule="auto"/>
+              <w:rPr>
+                <w:szCs w:val="24"/>
+              </w:rPr>
+            </w:pPr>
+          </w:p>
+        </w:tc>
+        <w:tc>
+          <w:tcPr>
+            <w:tcW w:w="354" w:type="dxa"/>
+            <w:tcMar>
+              <w:left w:w="57" w:type="dxa"/>
+              <w:right w:w="57" w:type="dxa"/>
+            </w:tcMar>
+          </w:tcPr>
+          <w:p>
+            <w:pPr>
+              <w:spacing w:line="240" w:lineRule="auto"/>
+              <w:rPr>
+                <w:szCs w:val="24"/>
+              </w:rPr>
+            </w:pPr>
+          </w:p>
+        </w:tc>
+        <w:tc>
+          <w:tcPr>
+            <w:tcW w:w="354" w:type="dxa"/>
+            <w:tcMar>
+              <w:left w:w="57" w:type="dxa"/>
+              <w:right w:w="57" w:type="dxa"/>
+            </w:tcMar>
+          </w:tcPr>
+          <w:p>
+            <w:pPr>
+              <w:spacing w:line="240" w:lineRule="auto"/>
+              <w:rPr>
+                <w:szCs w:val="24"/>
+              </w:rPr>
+            </w:pPr>
+          </w:p>
+        </w:tc>
+        <w:tc>
+          <w:tcPr>
+            <w:tcW w:w="354" w:type="dxa"/>
+            <w:tcMar>
+              <w:left w:w="57" w:type="dxa"/>
+              <w:right w:w="57" w:type="dxa"/>
+            </w:tcMar>
+          </w:tcPr>
+          <w:p>
+            <w:pPr>
+              <w:spacing w:line="240" w:lineRule="auto"/>
+              <w:rPr>
+                <w:szCs w:val="24"/>
+              </w:rPr>
+            </w:pPr>
+          </w:p>
+        </w:tc>
+        <w:tc>
+          <w:tcPr>
+            <w:tcW w:w="354" w:type="dxa"/>
+            <w:tcMar>
+              <w:left w:w="57" w:type="dxa"/>
+              <w:right w:w="57" w:type="dxa"/>
+            </w:tcMar>
+          </w:tcPr>
+          <w:p>
+            <w:pPr>
+              <w:spacing w:line="240" w:lineRule="auto"/>
+              <w:rPr>
+                <w:szCs w:val="24"/>
+              </w:rPr>
+            </w:pPr>
+          </w:p>
+        </w:tc>
+        <w:tc>
+          <w:tcPr>
+            <w:tcW w:w="354" w:type="dxa"/>
+            <w:tcMar>
+              <w:left w:w="57" w:type="dxa"/>
+              <w:right w:w="57" w:type="dxa"/>
+            </w:tcMar>
+          </w:tcPr>
+          <w:p>
+            <w:pPr>
+              <w:spacing w:line="240" w:lineRule="auto"/>
+              <w:rPr>
+                <w:szCs w:val="24"/>
+              </w:rPr>
+            </w:pPr>
+          </w:p>
+        </w:tc>
+        <w:tc>
+          <w:tcPr>
+            <w:tcW w:w="354" w:type="dxa"/>
+            <w:tcMar>
+              <w:left w:w="57" w:type="dxa"/>
+              <w:right w:w="57" w:type="dxa"/>
+            </w:tcMar>
+          </w:tcPr>
+          <w:p>
+            <w:pPr>
+              <w:spacing w:line="240" w:lineRule="auto"/>
+              <w:rPr>
+                <w:szCs w:val="24"/>
+              </w:rPr>
+            </w:pPr>
+          </w:p>
+        </w:tc>
+        <w:tc>
+          <w:tcPr>
+            <w:tcW w:w="354" w:type="dxa"/>
+            <w:tcMar>
+              <w:left w:w="57" w:type="dxa"/>
+              <w:right w:w="57" w:type="dxa"/>
+            </w:tcMar>
+          </w:tcPr>
+          <w:p>
+            <w:pPr>
+              <w:spacing w:line="240" w:lineRule="auto"/>
+              <w:rPr>
+                <w:szCs w:val="24"/>
+              </w:rPr>
+            </w:pPr>
+          </w:p>
+        </w:tc>
+        <w:tc>
+          <w:tcPr>
+            <w:tcW w:w="354" w:type="dxa"/>
+            <w:tcMar>
+              <w:left w:w="57" w:type="dxa"/>
+              <w:right w:w="57" w:type="dxa"/>
+            </w:tcMar>
+          </w:tcPr>
+          <w:p>
+            <w:pPr>
+              <w:spacing w:line="240" w:lineRule="auto"/>
+              <w:rPr>
+                <w:szCs w:val="24"/>
+              </w:rPr>
+            </w:pPr>
+          </w:p>
+        </w:tc>
+        <w:tc>
+          <w:tcPr>
+            <w:tcW w:w="354" w:type="dxa"/>
+            <w:tcMar>
+              <w:left w:w="57" w:type="dxa"/>
+              <w:right w:w="57" w:type="dxa"/>
+            </w:tcMar>
+          </w:tcPr>
+          <w:p>
+            <w:pPr>
+              <w:spacing w:line="240" w:lineRule="auto"/>
+              <w:rPr>
+                <w:szCs w:val="24"/>
+              </w:rPr>
+            </w:pPr>
+          </w:p>
+        </w:tc>
+        <w:tc>
+          <w:tcPr>
+            <w:tcW w:w="354" w:type="dxa"/>
+            <w:tcMar>
+              <w:left w:w="57" w:type="dxa"/>
+              <w:right w:w="57" w:type="dxa"/>
+            </w:tcMar>
+          </w:tcPr>
+          <w:p>
+            <w:pPr>
+              <w:spacing w:line="240" w:lineRule="auto"/>
+              <w:rPr>
+                <w:szCs w:val="24"/>
+              </w:rPr>
+            </w:pPr>
+          </w:p>
+        </w:tc>
+        <w:tc>
+          <w:tcPr>
+            <w:tcW w:w="354" w:type="dxa"/>
+            <w:tcMar>
+              <w:left w:w="57" w:type="dxa"/>
+              <w:right w:w="57" w:type="dxa"/>
+            </w:tcMar>
+          </w:tcPr>
+          <w:p>
+            <w:pPr>
+              <w:spacing w:line="240" w:lineRule="auto"/>
+              <w:rPr>
+                <w:szCs w:val="24"/>
+              </w:rPr>
+            </w:pPr>
+          </w:p>
+        </w:tc>
+      </w:tr>
+      <w:tr>
+        <w:tc>
+          <w:tcPr>
+            <w:tcW w:w="665" w:type="dxa"/>
+            <w:tcMar>
+              <w:top w:w="57" w:type="dxa"/>
+              <w:left w:w="85" w:type="dxa"/>
+              <w:bottom w:w="57" w:type="dxa"/>
+              <w:right w:w="85" w:type="dxa"/>
+            </w:tcMar>
+          </w:tcPr>
+          <w:p>
+            <w:pPr>
+              <w:spacing w:line="240" w:lineRule="auto"/>
+              <w:rPr>
+                <w:sz w:val="20"/>
+                <w:szCs w:val="20"/>
+              </w:rPr>
+            </w:pPr>
+            <w:r>
+              <w:rPr>
+                <w:sz w:val="20"/>
+                <w:szCs w:val="20"/>
+              </w:rPr>
+              <w:t>5</w:t>
+            </w:r>
+          </w:p>
+        </w:tc>
+        <w:tc>
+          <w:tcPr>
+            <w:tcW w:w="3297" w:type="dxa"/>
+            <w:tcMar>
+              <w:top w:w="57" w:type="dxa"/>
+              <w:left w:w="85" w:type="dxa"/>
+              <w:bottom w:w="57" w:type="dxa"/>
+              <w:right w:w="85" w:type="dxa"/>
+            </w:tcMar>
+          </w:tcPr>
+          <w:p>
+            <w:pPr>
+              <w:spacing w:line="240" w:lineRule="auto"/>
+              <w:jc w:val="left"/>
+              <w:rPr>
+                <w:sz w:val="20"/>
+                <w:szCs w:val="20"/>
+              </w:rPr>
+            </w:pPr>
+            <w:r>
+              <w:rPr>
+                <w:sz w:val="20"/>
+                <w:szCs w:val="20"/>
+              </w:rPr>
+              <w:t>Analisis kebutuhan pembuatan website</w:t>
+            </w:r>
+          </w:p>
+        </w:tc>
+        <w:tc>
+          <w:tcPr>
+            <w:tcW w:w="3229" w:type="dxa"/>
+            <w:tcMar>
+              <w:top w:w="57" w:type="dxa"/>
+              <w:left w:w="85" w:type="dxa"/>
+              <w:bottom w:w="57" w:type="dxa"/>
+              <w:right w:w="85" w:type="dxa"/>
+            </w:tcMar>
+          </w:tcPr>
+          <w:p>
+            <w:pPr>
+              <w:spacing w:line="240" w:lineRule="auto"/>
+              <w:jc w:val="left"/>
+              <w:rPr>
+                <w:sz w:val="20"/>
+                <w:szCs w:val="20"/>
+              </w:rPr>
+            </w:pPr>
+          </w:p>
+        </w:tc>
+        <w:tc>
+          <w:tcPr>
             <w:tcW w:w="357" w:type="dxa"/>
             <w:tcMar>
               <w:top w:w="57" w:type="dxa"/>
@@ -6040,6 +6703,7 @@
         <w:tc>
           <w:tcPr>
             <w:tcW w:w="354" w:type="dxa"/>
+            <w:shd w:val="clear" w:color="auto" w:fill="auto"/>
             <w:tcMar>
               <w:left w:w="57" w:type="dxa"/>
               <w:right w:w="57" w:type="dxa"/>
@@ -6057,6 +6721,7 @@
         <w:tc>
           <w:tcPr>
             <w:tcW w:w="354" w:type="dxa"/>
+            <w:shd w:val="clear" w:color="auto" w:fill="4472C4" w:themeFill="accent1"/>
             <w:tcMar>
               <w:left w:w="57" w:type="dxa"/>
               <w:right w:w="57" w:type="dxa"/>
@@ -6227,6 +6892,1472 @@
         <w:tc>
           <w:tcPr>
             <w:tcW w:w="354" w:type="dxa"/>
+            <w:tcMar>
+              <w:left w:w="57" w:type="dxa"/>
+              <w:right w:w="57" w:type="dxa"/>
+            </w:tcMar>
+          </w:tcPr>
+          <w:p>
+            <w:pPr>
+              <w:spacing w:line="240" w:lineRule="auto"/>
+              <w:rPr>
+                <w:szCs w:val="24"/>
+              </w:rPr>
+            </w:pPr>
+          </w:p>
+        </w:tc>
+      </w:tr>
+      <w:tr>
+        <w:tc>
+          <w:tcPr>
+            <w:tcW w:w="665" w:type="dxa"/>
+            <w:tcMar>
+              <w:top w:w="57" w:type="dxa"/>
+              <w:left w:w="85" w:type="dxa"/>
+              <w:bottom w:w="57" w:type="dxa"/>
+              <w:right w:w="85" w:type="dxa"/>
+            </w:tcMar>
+          </w:tcPr>
+          <w:p>
+            <w:pPr>
+              <w:spacing w:line="240" w:lineRule="auto"/>
+              <w:rPr>
+                <w:sz w:val="20"/>
+                <w:szCs w:val="20"/>
+              </w:rPr>
+            </w:pPr>
+            <w:r>
+              <w:rPr>
+                <w:sz w:val="20"/>
+                <w:szCs w:val="20"/>
+              </w:rPr>
+              <w:t>6</w:t>
+            </w:r>
+          </w:p>
+        </w:tc>
+        <w:tc>
+          <w:tcPr>
+            <w:tcW w:w="3297" w:type="dxa"/>
+            <w:tcMar>
+              <w:top w:w="57" w:type="dxa"/>
+              <w:left w:w="85" w:type="dxa"/>
+              <w:bottom w:w="57" w:type="dxa"/>
+              <w:right w:w="85" w:type="dxa"/>
+            </w:tcMar>
+          </w:tcPr>
+          <w:p>
+            <w:pPr>
+              <w:spacing w:line="240" w:lineRule="auto"/>
+              <w:jc w:val="left"/>
+              <w:rPr>
+                <w:sz w:val="20"/>
+                <w:szCs w:val="20"/>
+              </w:rPr>
+            </w:pPr>
+            <w:r>
+              <w:rPr>
+                <w:sz w:val="20"/>
+                <w:szCs w:val="20"/>
+              </w:rPr>
+              <w:t>Desain UI/UX website</w:t>
+            </w:r>
+          </w:p>
+        </w:tc>
+        <w:tc>
+          <w:tcPr>
+            <w:tcW w:w="3229" w:type="dxa"/>
+            <w:tcMar>
+              <w:top w:w="57" w:type="dxa"/>
+              <w:left w:w="85" w:type="dxa"/>
+              <w:bottom w:w="57" w:type="dxa"/>
+              <w:right w:w="85" w:type="dxa"/>
+            </w:tcMar>
+          </w:tcPr>
+          <w:p>
+            <w:pPr>
+              <w:spacing w:line="240" w:lineRule="auto"/>
+              <w:jc w:val="left"/>
+              <w:rPr>
+                <w:sz w:val="20"/>
+                <w:szCs w:val="20"/>
+              </w:rPr>
+            </w:pPr>
+            <w:r>
+              <w:rPr>
+                <w:sz w:val="20"/>
+                <w:szCs w:val="20"/>
+              </w:rPr>
+              <w:t>Desain yang sudah jadi dan bagus</w:t>
+            </w:r>
+          </w:p>
+        </w:tc>
+        <w:tc>
+          <w:tcPr>
+            <w:tcW w:w="357" w:type="dxa"/>
+            <w:tcMar>
+              <w:top w:w="57" w:type="dxa"/>
+              <w:left w:w="57" w:type="dxa"/>
+              <w:bottom w:w="57" w:type="dxa"/>
+              <w:right w:w="57" w:type="dxa"/>
+            </w:tcMar>
+          </w:tcPr>
+          <w:p>
+            <w:pPr>
+              <w:spacing w:line="240" w:lineRule="auto"/>
+              <w:rPr>
+                <w:szCs w:val="24"/>
+              </w:rPr>
+            </w:pPr>
+          </w:p>
+        </w:tc>
+        <w:tc>
+          <w:tcPr>
+            <w:tcW w:w="355" w:type="dxa"/>
+            <w:tcMar>
+              <w:top w:w="57" w:type="dxa"/>
+              <w:left w:w="57" w:type="dxa"/>
+              <w:bottom w:w="57" w:type="dxa"/>
+              <w:right w:w="57" w:type="dxa"/>
+            </w:tcMar>
+          </w:tcPr>
+          <w:p>
+            <w:pPr>
+              <w:spacing w:line="240" w:lineRule="auto"/>
+              <w:rPr>
+                <w:szCs w:val="24"/>
+              </w:rPr>
+            </w:pPr>
+          </w:p>
+        </w:tc>
+        <w:tc>
+          <w:tcPr>
+            <w:tcW w:w="355" w:type="dxa"/>
+            <w:tcMar>
+              <w:top w:w="57" w:type="dxa"/>
+              <w:left w:w="57" w:type="dxa"/>
+              <w:bottom w:w="57" w:type="dxa"/>
+              <w:right w:w="57" w:type="dxa"/>
+            </w:tcMar>
+          </w:tcPr>
+          <w:p>
+            <w:pPr>
+              <w:spacing w:line="240" w:lineRule="auto"/>
+              <w:rPr>
+                <w:szCs w:val="24"/>
+              </w:rPr>
+            </w:pPr>
+          </w:p>
+        </w:tc>
+        <w:tc>
+          <w:tcPr>
+            <w:tcW w:w="355" w:type="dxa"/>
+            <w:tcMar>
+              <w:left w:w="57" w:type="dxa"/>
+              <w:right w:w="57" w:type="dxa"/>
+            </w:tcMar>
+          </w:tcPr>
+          <w:p>
+            <w:pPr>
+              <w:spacing w:line="240" w:lineRule="auto"/>
+              <w:rPr>
+                <w:szCs w:val="24"/>
+              </w:rPr>
+            </w:pPr>
+          </w:p>
+        </w:tc>
+        <w:tc>
+          <w:tcPr>
+            <w:tcW w:w="354" w:type="dxa"/>
+            <w:shd w:val="clear" w:color="auto" w:fill="auto"/>
+            <w:tcMar>
+              <w:left w:w="57" w:type="dxa"/>
+              <w:right w:w="57" w:type="dxa"/>
+            </w:tcMar>
+          </w:tcPr>
+          <w:p>
+            <w:pPr>
+              <w:spacing w:line="240" w:lineRule="auto"/>
+              <w:rPr>
+                <w:szCs w:val="24"/>
+              </w:rPr>
+            </w:pPr>
+          </w:p>
+        </w:tc>
+        <w:tc>
+          <w:tcPr>
+            <w:tcW w:w="354" w:type="dxa"/>
+            <w:tcMar>
+              <w:left w:w="57" w:type="dxa"/>
+              <w:right w:w="57" w:type="dxa"/>
+            </w:tcMar>
+          </w:tcPr>
+          <w:p>
+            <w:pPr>
+              <w:spacing w:line="240" w:lineRule="auto"/>
+              <w:rPr>
+                <w:szCs w:val="24"/>
+              </w:rPr>
+            </w:pPr>
+          </w:p>
+        </w:tc>
+        <w:tc>
+          <w:tcPr>
+            <w:tcW w:w="354" w:type="dxa"/>
+            <w:shd w:val="clear" w:color="auto" w:fill="4472C4" w:themeFill="accent1"/>
+            <w:tcMar>
+              <w:left w:w="57" w:type="dxa"/>
+              <w:right w:w="57" w:type="dxa"/>
+            </w:tcMar>
+          </w:tcPr>
+          <w:p>
+            <w:pPr>
+              <w:spacing w:line="240" w:lineRule="auto"/>
+              <w:rPr>
+                <w:szCs w:val="24"/>
+              </w:rPr>
+            </w:pPr>
+          </w:p>
+        </w:tc>
+        <w:tc>
+          <w:tcPr>
+            <w:tcW w:w="354" w:type="dxa"/>
+            <w:shd w:val="clear" w:color="auto" w:fill="4472C4" w:themeFill="accent1"/>
+            <w:tcMar>
+              <w:left w:w="57" w:type="dxa"/>
+              <w:right w:w="57" w:type="dxa"/>
+            </w:tcMar>
+          </w:tcPr>
+          <w:p>
+            <w:pPr>
+              <w:spacing w:line="240" w:lineRule="auto"/>
+              <w:rPr>
+                <w:szCs w:val="24"/>
+              </w:rPr>
+            </w:pPr>
+          </w:p>
+        </w:tc>
+        <w:tc>
+          <w:tcPr>
+            <w:tcW w:w="354" w:type="dxa"/>
+            <w:tcMar>
+              <w:left w:w="57" w:type="dxa"/>
+              <w:right w:w="57" w:type="dxa"/>
+            </w:tcMar>
+          </w:tcPr>
+          <w:p>
+            <w:pPr>
+              <w:spacing w:line="240" w:lineRule="auto"/>
+              <w:rPr>
+                <w:szCs w:val="24"/>
+              </w:rPr>
+            </w:pPr>
+          </w:p>
+        </w:tc>
+        <w:tc>
+          <w:tcPr>
+            <w:tcW w:w="354" w:type="dxa"/>
+            <w:tcMar>
+              <w:left w:w="57" w:type="dxa"/>
+              <w:right w:w="57" w:type="dxa"/>
+            </w:tcMar>
+          </w:tcPr>
+          <w:p>
+            <w:pPr>
+              <w:spacing w:line="240" w:lineRule="auto"/>
+              <w:rPr>
+                <w:szCs w:val="24"/>
+              </w:rPr>
+            </w:pPr>
+          </w:p>
+        </w:tc>
+        <w:tc>
+          <w:tcPr>
+            <w:tcW w:w="354" w:type="dxa"/>
+            <w:tcMar>
+              <w:left w:w="57" w:type="dxa"/>
+              <w:right w:w="57" w:type="dxa"/>
+            </w:tcMar>
+          </w:tcPr>
+          <w:p>
+            <w:pPr>
+              <w:spacing w:line="240" w:lineRule="auto"/>
+              <w:rPr>
+                <w:szCs w:val="24"/>
+              </w:rPr>
+            </w:pPr>
+          </w:p>
+        </w:tc>
+        <w:tc>
+          <w:tcPr>
+            <w:tcW w:w="354" w:type="dxa"/>
+            <w:tcMar>
+              <w:left w:w="57" w:type="dxa"/>
+              <w:right w:w="57" w:type="dxa"/>
+            </w:tcMar>
+          </w:tcPr>
+          <w:p>
+            <w:pPr>
+              <w:spacing w:line="240" w:lineRule="auto"/>
+              <w:rPr>
+                <w:szCs w:val="24"/>
+              </w:rPr>
+            </w:pPr>
+          </w:p>
+        </w:tc>
+        <w:tc>
+          <w:tcPr>
+            <w:tcW w:w="354" w:type="dxa"/>
+            <w:tcMar>
+              <w:left w:w="57" w:type="dxa"/>
+              <w:right w:w="57" w:type="dxa"/>
+            </w:tcMar>
+          </w:tcPr>
+          <w:p>
+            <w:pPr>
+              <w:spacing w:line="240" w:lineRule="auto"/>
+              <w:rPr>
+                <w:szCs w:val="24"/>
+              </w:rPr>
+            </w:pPr>
+          </w:p>
+        </w:tc>
+        <w:tc>
+          <w:tcPr>
+            <w:tcW w:w="354" w:type="dxa"/>
+            <w:tcMar>
+              <w:left w:w="57" w:type="dxa"/>
+              <w:right w:w="57" w:type="dxa"/>
+            </w:tcMar>
+          </w:tcPr>
+          <w:p>
+            <w:pPr>
+              <w:spacing w:line="240" w:lineRule="auto"/>
+              <w:rPr>
+                <w:szCs w:val="24"/>
+              </w:rPr>
+            </w:pPr>
+          </w:p>
+        </w:tc>
+        <w:tc>
+          <w:tcPr>
+            <w:tcW w:w="354" w:type="dxa"/>
+            <w:tcMar>
+              <w:left w:w="57" w:type="dxa"/>
+              <w:right w:w="57" w:type="dxa"/>
+            </w:tcMar>
+          </w:tcPr>
+          <w:p>
+            <w:pPr>
+              <w:spacing w:line="240" w:lineRule="auto"/>
+              <w:rPr>
+                <w:szCs w:val="24"/>
+              </w:rPr>
+            </w:pPr>
+          </w:p>
+        </w:tc>
+        <w:tc>
+          <w:tcPr>
+            <w:tcW w:w="354" w:type="dxa"/>
+            <w:tcMar>
+              <w:left w:w="57" w:type="dxa"/>
+              <w:right w:w="57" w:type="dxa"/>
+            </w:tcMar>
+          </w:tcPr>
+          <w:p>
+            <w:pPr>
+              <w:spacing w:line="240" w:lineRule="auto"/>
+              <w:rPr>
+                <w:szCs w:val="24"/>
+              </w:rPr>
+            </w:pPr>
+          </w:p>
+        </w:tc>
+      </w:tr>
+      <w:tr>
+        <w:tc>
+          <w:tcPr>
+            <w:tcW w:w="665" w:type="dxa"/>
+            <w:tcMar>
+              <w:top w:w="57" w:type="dxa"/>
+              <w:left w:w="85" w:type="dxa"/>
+              <w:bottom w:w="57" w:type="dxa"/>
+              <w:right w:w="85" w:type="dxa"/>
+            </w:tcMar>
+          </w:tcPr>
+          <w:p>
+            <w:pPr>
+              <w:spacing w:line="240" w:lineRule="auto"/>
+              <w:rPr>
+                <w:sz w:val="20"/>
+                <w:szCs w:val="20"/>
+              </w:rPr>
+            </w:pPr>
+            <w:r>
+              <w:rPr>
+                <w:sz w:val="20"/>
+                <w:szCs w:val="20"/>
+              </w:rPr>
+              <w:t>7</w:t>
+            </w:r>
+          </w:p>
+        </w:tc>
+        <w:tc>
+          <w:tcPr>
+            <w:tcW w:w="3297" w:type="dxa"/>
+            <w:tcMar>
+              <w:top w:w="57" w:type="dxa"/>
+              <w:left w:w="85" w:type="dxa"/>
+              <w:bottom w:w="57" w:type="dxa"/>
+              <w:right w:w="85" w:type="dxa"/>
+            </w:tcMar>
+          </w:tcPr>
+          <w:p>
+            <w:pPr>
+              <w:spacing w:line="240" w:lineRule="auto"/>
+              <w:jc w:val="left"/>
+              <w:rPr>
+                <w:sz w:val="20"/>
+                <w:szCs w:val="20"/>
+              </w:rPr>
+            </w:pPr>
+            <w:r>
+              <w:rPr>
+                <w:sz w:val="20"/>
+                <w:szCs w:val="20"/>
+              </w:rPr>
+              <w:t>Pembuatan client dan server website</w:t>
+            </w:r>
+          </w:p>
+        </w:tc>
+        <w:tc>
+          <w:tcPr>
+            <w:tcW w:w="3229" w:type="dxa"/>
+            <w:tcMar>
+              <w:top w:w="57" w:type="dxa"/>
+              <w:left w:w="85" w:type="dxa"/>
+              <w:bottom w:w="57" w:type="dxa"/>
+              <w:right w:w="85" w:type="dxa"/>
+            </w:tcMar>
+          </w:tcPr>
+          <w:p>
+            <w:pPr>
+              <w:spacing w:line="240" w:lineRule="auto"/>
+              <w:jc w:val="left"/>
+              <w:rPr>
+                <w:sz w:val="20"/>
+                <w:szCs w:val="20"/>
+              </w:rPr>
+            </w:pPr>
+            <w:r>
+              <w:rPr>
+                <w:sz w:val="20"/>
+                <w:szCs w:val="20"/>
+              </w:rPr>
+              <w:t>Aplikasi website dapat dijalankan sesuai yang diharapkan</w:t>
+            </w:r>
+          </w:p>
+        </w:tc>
+        <w:tc>
+          <w:tcPr>
+            <w:tcW w:w="357" w:type="dxa"/>
+            <w:tcMar>
+              <w:top w:w="57" w:type="dxa"/>
+              <w:left w:w="57" w:type="dxa"/>
+              <w:bottom w:w="57" w:type="dxa"/>
+              <w:right w:w="57" w:type="dxa"/>
+            </w:tcMar>
+          </w:tcPr>
+          <w:p>
+            <w:pPr>
+              <w:spacing w:line="240" w:lineRule="auto"/>
+              <w:rPr>
+                <w:szCs w:val="24"/>
+              </w:rPr>
+            </w:pPr>
+          </w:p>
+        </w:tc>
+        <w:tc>
+          <w:tcPr>
+            <w:tcW w:w="355" w:type="dxa"/>
+            <w:tcMar>
+              <w:top w:w="57" w:type="dxa"/>
+              <w:left w:w="57" w:type="dxa"/>
+              <w:bottom w:w="57" w:type="dxa"/>
+              <w:right w:w="57" w:type="dxa"/>
+            </w:tcMar>
+          </w:tcPr>
+          <w:p>
+            <w:pPr>
+              <w:spacing w:line="240" w:lineRule="auto"/>
+              <w:rPr>
+                <w:szCs w:val="24"/>
+              </w:rPr>
+            </w:pPr>
+          </w:p>
+        </w:tc>
+        <w:tc>
+          <w:tcPr>
+            <w:tcW w:w="355" w:type="dxa"/>
+            <w:tcMar>
+              <w:top w:w="57" w:type="dxa"/>
+              <w:left w:w="57" w:type="dxa"/>
+              <w:bottom w:w="57" w:type="dxa"/>
+              <w:right w:w="57" w:type="dxa"/>
+            </w:tcMar>
+          </w:tcPr>
+          <w:p>
+            <w:pPr>
+              <w:spacing w:line="240" w:lineRule="auto"/>
+              <w:rPr>
+                <w:szCs w:val="24"/>
+              </w:rPr>
+            </w:pPr>
+          </w:p>
+        </w:tc>
+        <w:tc>
+          <w:tcPr>
+            <w:tcW w:w="355" w:type="dxa"/>
+            <w:tcMar>
+              <w:left w:w="57" w:type="dxa"/>
+              <w:right w:w="57" w:type="dxa"/>
+            </w:tcMar>
+          </w:tcPr>
+          <w:p>
+            <w:pPr>
+              <w:spacing w:line="240" w:lineRule="auto"/>
+              <w:rPr>
+                <w:szCs w:val="24"/>
+              </w:rPr>
+            </w:pPr>
+          </w:p>
+        </w:tc>
+        <w:tc>
+          <w:tcPr>
+            <w:tcW w:w="354" w:type="dxa"/>
+            <w:shd w:val="clear" w:color="auto" w:fill="auto"/>
+            <w:tcMar>
+              <w:left w:w="57" w:type="dxa"/>
+              <w:right w:w="57" w:type="dxa"/>
+            </w:tcMar>
+          </w:tcPr>
+          <w:p>
+            <w:pPr>
+              <w:spacing w:line="240" w:lineRule="auto"/>
+              <w:rPr>
+                <w:szCs w:val="24"/>
+              </w:rPr>
+            </w:pPr>
+          </w:p>
+        </w:tc>
+        <w:tc>
+          <w:tcPr>
+            <w:tcW w:w="354" w:type="dxa"/>
+            <w:tcMar>
+              <w:left w:w="57" w:type="dxa"/>
+              <w:right w:w="57" w:type="dxa"/>
+            </w:tcMar>
+          </w:tcPr>
+          <w:p>
+            <w:pPr>
+              <w:spacing w:line="240" w:lineRule="auto"/>
+              <w:rPr>
+                <w:szCs w:val="24"/>
+              </w:rPr>
+            </w:pPr>
+          </w:p>
+        </w:tc>
+        <w:tc>
+          <w:tcPr>
+            <w:tcW w:w="354" w:type="dxa"/>
+            <w:tcMar>
+              <w:left w:w="57" w:type="dxa"/>
+              <w:right w:w="57" w:type="dxa"/>
+            </w:tcMar>
+          </w:tcPr>
+          <w:p>
+            <w:pPr>
+              <w:spacing w:line="240" w:lineRule="auto"/>
+              <w:rPr>
+                <w:szCs w:val="24"/>
+              </w:rPr>
+            </w:pPr>
+          </w:p>
+        </w:tc>
+        <w:tc>
+          <w:tcPr>
+            <w:tcW w:w="354" w:type="dxa"/>
+            <w:tcMar>
+              <w:left w:w="57" w:type="dxa"/>
+              <w:right w:w="57" w:type="dxa"/>
+            </w:tcMar>
+          </w:tcPr>
+          <w:p>
+            <w:pPr>
+              <w:spacing w:line="240" w:lineRule="auto"/>
+              <w:rPr>
+                <w:szCs w:val="24"/>
+              </w:rPr>
+            </w:pPr>
+          </w:p>
+        </w:tc>
+        <w:tc>
+          <w:tcPr>
+            <w:tcW w:w="354" w:type="dxa"/>
+            <w:shd w:val="clear" w:color="auto" w:fill="4472C4" w:themeFill="accent1"/>
+            <w:tcMar>
+              <w:left w:w="57" w:type="dxa"/>
+              <w:right w:w="57" w:type="dxa"/>
+            </w:tcMar>
+          </w:tcPr>
+          <w:p>
+            <w:pPr>
+              <w:spacing w:line="240" w:lineRule="auto"/>
+              <w:rPr>
+                <w:szCs w:val="24"/>
+              </w:rPr>
+            </w:pPr>
+          </w:p>
+        </w:tc>
+        <w:tc>
+          <w:tcPr>
+            <w:tcW w:w="354" w:type="dxa"/>
+            <w:shd w:val="clear" w:color="auto" w:fill="4472C4" w:themeFill="accent1"/>
+            <w:tcMar>
+              <w:left w:w="57" w:type="dxa"/>
+              <w:right w:w="57" w:type="dxa"/>
+            </w:tcMar>
+          </w:tcPr>
+          <w:p>
+            <w:pPr>
+              <w:spacing w:line="240" w:lineRule="auto"/>
+              <w:rPr>
+                <w:szCs w:val="24"/>
+              </w:rPr>
+            </w:pPr>
+          </w:p>
+        </w:tc>
+        <w:tc>
+          <w:tcPr>
+            <w:tcW w:w="354" w:type="dxa"/>
+            <w:shd w:val="clear" w:color="auto" w:fill="4472C4" w:themeFill="accent1"/>
+            <w:tcMar>
+              <w:left w:w="57" w:type="dxa"/>
+              <w:right w:w="57" w:type="dxa"/>
+            </w:tcMar>
+          </w:tcPr>
+          <w:p>
+            <w:pPr>
+              <w:spacing w:line="240" w:lineRule="auto"/>
+              <w:rPr>
+                <w:szCs w:val="24"/>
+              </w:rPr>
+            </w:pPr>
+          </w:p>
+        </w:tc>
+        <w:tc>
+          <w:tcPr>
+            <w:tcW w:w="354" w:type="dxa"/>
+            <w:shd w:val="clear" w:color="auto" w:fill="4472C4" w:themeFill="accent1"/>
+            <w:tcMar>
+              <w:left w:w="57" w:type="dxa"/>
+              <w:right w:w="57" w:type="dxa"/>
+            </w:tcMar>
+          </w:tcPr>
+          <w:p>
+            <w:pPr>
+              <w:spacing w:line="240" w:lineRule="auto"/>
+              <w:rPr>
+                <w:szCs w:val="24"/>
+              </w:rPr>
+            </w:pPr>
+          </w:p>
+        </w:tc>
+        <w:tc>
+          <w:tcPr>
+            <w:tcW w:w="354" w:type="dxa"/>
+            <w:shd w:val="clear" w:color="auto" w:fill="4472C4" w:themeFill="accent1"/>
+            <w:tcMar>
+              <w:left w:w="57" w:type="dxa"/>
+              <w:right w:w="57" w:type="dxa"/>
+            </w:tcMar>
+          </w:tcPr>
+          <w:p>
+            <w:pPr>
+              <w:spacing w:line="240" w:lineRule="auto"/>
+              <w:rPr>
+                <w:szCs w:val="24"/>
+              </w:rPr>
+            </w:pPr>
+          </w:p>
+        </w:tc>
+        <w:tc>
+          <w:tcPr>
+            <w:tcW w:w="354" w:type="dxa"/>
+            <w:shd w:val="clear" w:color="auto" w:fill="4472C4" w:themeFill="accent1"/>
+            <w:tcMar>
+              <w:left w:w="57" w:type="dxa"/>
+              <w:right w:w="57" w:type="dxa"/>
+            </w:tcMar>
+          </w:tcPr>
+          <w:p>
+            <w:pPr>
+              <w:spacing w:line="240" w:lineRule="auto"/>
+              <w:rPr>
+                <w:szCs w:val="24"/>
+              </w:rPr>
+            </w:pPr>
+          </w:p>
+        </w:tc>
+        <w:tc>
+          <w:tcPr>
+            <w:tcW w:w="354" w:type="dxa"/>
+            <w:tcMar>
+              <w:left w:w="57" w:type="dxa"/>
+              <w:right w:w="57" w:type="dxa"/>
+            </w:tcMar>
+          </w:tcPr>
+          <w:p>
+            <w:pPr>
+              <w:spacing w:line="240" w:lineRule="auto"/>
+              <w:rPr>
+                <w:szCs w:val="24"/>
+              </w:rPr>
+            </w:pPr>
+          </w:p>
+        </w:tc>
+        <w:tc>
+          <w:tcPr>
+            <w:tcW w:w="354" w:type="dxa"/>
+            <w:tcMar>
+              <w:left w:w="57" w:type="dxa"/>
+              <w:right w:w="57" w:type="dxa"/>
+            </w:tcMar>
+          </w:tcPr>
+          <w:p>
+            <w:pPr>
+              <w:spacing w:line="240" w:lineRule="auto"/>
+              <w:rPr>
+                <w:szCs w:val="24"/>
+              </w:rPr>
+            </w:pPr>
+          </w:p>
+        </w:tc>
+      </w:tr>
+      <w:tr>
+        <w:tc>
+          <w:tcPr>
+            <w:tcW w:w="665" w:type="dxa"/>
+            <w:tcMar>
+              <w:top w:w="57" w:type="dxa"/>
+              <w:left w:w="85" w:type="dxa"/>
+              <w:bottom w:w="57" w:type="dxa"/>
+              <w:right w:w="85" w:type="dxa"/>
+            </w:tcMar>
+          </w:tcPr>
+          <w:p>
+            <w:pPr>
+              <w:spacing w:line="240" w:lineRule="auto"/>
+              <w:rPr>
+                <w:sz w:val="20"/>
+                <w:szCs w:val="20"/>
+              </w:rPr>
+            </w:pPr>
+            <w:r>
+              <w:rPr>
+                <w:sz w:val="20"/>
+                <w:szCs w:val="20"/>
+              </w:rPr>
+              <w:t>8</w:t>
+            </w:r>
+          </w:p>
+        </w:tc>
+        <w:tc>
+          <w:tcPr>
+            <w:tcW w:w="3297" w:type="dxa"/>
+            <w:tcMar>
+              <w:top w:w="57" w:type="dxa"/>
+              <w:left w:w="85" w:type="dxa"/>
+              <w:bottom w:w="57" w:type="dxa"/>
+              <w:right w:w="85" w:type="dxa"/>
+            </w:tcMar>
+          </w:tcPr>
+          <w:p>
+            <w:pPr>
+              <w:spacing w:line="240" w:lineRule="auto"/>
+              <w:jc w:val="left"/>
+              <w:rPr>
+                <w:sz w:val="20"/>
+                <w:szCs w:val="20"/>
+              </w:rPr>
+            </w:pPr>
+            <w:r>
+              <w:rPr>
+                <w:sz w:val="20"/>
+                <w:szCs w:val="20"/>
+              </w:rPr>
+              <w:t>Testing</w:t>
+            </w:r>
+          </w:p>
+        </w:tc>
+        <w:tc>
+          <w:tcPr>
+            <w:tcW w:w="3229" w:type="dxa"/>
+            <w:tcMar>
+              <w:top w:w="57" w:type="dxa"/>
+              <w:left w:w="85" w:type="dxa"/>
+              <w:bottom w:w="57" w:type="dxa"/>
+              <w:right w:w="85" w:type="dxa"/>
+            </w:tcMar>
+          </w:tcPr>
+          <w:p>
+            <w:pPr>
+              <w:spacing w:line="240" w:lineRule="auto"/>
+              <w:jc w:val="left"/>
+              <w:rPr>
+                <w:sz w:val="20"/>
+                <w:szCs w:val="20"/>
+              </w:rPr>
+            </w:pPr>
+            <w:r>
+              <w:rPr>
+                <w:sz w:val="20"/>
+                <w:szCs w:val="20"/>
+              </w:rPr>
+              <w:t>Website di uji coba oleh beberapa stakeholder</w:t>
+            </w:r>
+          </w:p>
+        </w:tc>
+        <w:tc>
+          <w:tcPr>
+            <w:tcW w:w="357" w:type="dxa"/>
+            <w:tcMar>
+              <w:top w:w="57" w:type="dxa"/>
+              <w:left w:w="57" w:type="dxa"/>
+              <w:bottom w:w="57" w:type="dxa"/>
+              <w:right w:w="57" w:type="dxa"/>
+            </w:tcMar>
+          </w:tcPr>
+          <w:p>
+            <w:pPr>
+              <w:spacing w:line="240" w:lineRule="auto"/>
+              <w:rPr>
+                <w:szCs w:val="24"/>
+              </w:rPr>
+            </w:pPr>
+          </w:p>
+        </w:tc>
+        <w:tc>
+          <w:tcPr>
+            <w:tcW w:w="355" w:type="dxa"/>
+            <w:tcMar>
+              <w:top w:w="57" w:type="dxa"/>
+              <w:left w:w="57" w:type="dxa"/>
+              <w:bottom w:w="57" w:type="dxa"/>
+              <w:right w:w="57" w:type="dxa"/>
+            </w:tcMar>
+          </w:tcPr>
+          <w:p>
+            <w:pPr>
+              <w:spacing w:line="240" w:lineRule="auto"/>
+              <w:rPr>
+                <w:szCs w:val="24"/>
+              </w:rPr>
+            </w:pPr>
+          </w:p>
+        </w:tc>
+        <w:tc>
+          <w:tcPr>
+            <w:tcW w:w="355" w:type="dxa"/>
+            <w:tcMar>
+              <w:top w:w="57" w:type="dxa"/>
+              <w:left w:w="57" w:type="dxa"/>
+              <w:bottom w:w="57" w:type="dxa"/>
+              <w:right w:w="57" w:type="dxa"/>
+            </w:tcMar>
+          </w:tcPr>
+          <w:p>
+            <w:pPr>
+              <w:spacing w:line="240" w:lineRule="auto"/>
+              <w:rPr>
+                <w:szCs w:val="24"/>
+              </w:rPr>
+            </w:pPr>
+          </w:p>
+        </w:tc>
+        <w:tc>
+          <w:tcPr>
+            <w:tcW w:w="355" w:type="dxa"/>
+            <w:tcMar>
+              <w:left w:w="57" w:type="dxa"/>
+              <w:right w:w="57" w:type="dxa"/>
+            </w:tcMar>
+          </w:tcPr>
+          <w:p>
+            <w:pPr>
+              <w:spacing w:line="240" w:lineRule="auto"/>
+              <w:rPr>
+                <w:szCs w:val="24"/>
+              </w:rPr>
+            </w:pPr>
+          </w:p>
+        </w:tc>
+        <w:tc>
+          <w:tcPr>
+            <w:tcW w:w="354" w:type="dxa"/>
+            <w:shd w:val="clear" w:color="auto" w:fill="auto"/>
+            <w:tcMar>
+              <w:left w:w="57" w:type="dxa"/>
+              <w:right w:w="57" w:type="dxa"/>
+            </w:tcMar>
+          </w:tcPr>
+          <w:p>
+            <w:pPr>
+              <w:spacing w:line="240" w:lineRule="auto"/>
+              <w:rPr>
+                <w:szCs w:val="24"/>
+              </w:rPr>
+            </w:pPr>
+          </w:p>
+        </w:tc>
+        <w:tc>
+          <w:tcPr>
+            <w:tcW w:w="354" w:type="dxa"/>
+            <w:tcMar>
+              <w:left w:w="57" w:type="dxa"/>
+              <w:right w:w="57" w:type="dxa"/>
+            </w:tcMar>
+          </w:tcPr>
+          <w:p>
+            <w:pPr>
+              <w:spacing w:line="240" w:lineRule="auto"/>
+              <w:rPr>
+                <w:szCs w:val="24"/>
+              </w:rPr>
+            </w:pPr>
+          </w:p>
+        </w:tc>
+        <w:tc>
+          <w:tcPr>
+            <w:tcW w:w="354" w:type="dxa"/>
+            <w:tcMar>
+              <w:left w:w="57" w:type="dxa"/>
+              <w:right w:w="57" w:type="dxa"/>
+            </w:tcMar>
+          </w:tcPr>
+          <w:p>
+            <w:pPr>
+              <w:spacing w:line="240" w:lineRule="auto"/>
+              <w:rPr>
+                <w:szCs w:val="24"/>
+              </w:rPr>
+            </w:pPr>
+          </w:p>
+        </w:tc>
+        <w:tc>
+          <w:tcPr>
+            <w:tcW w:w="354" w:type="dxa"/>
+            <w:tcMar>
+              <w:left w:w="57" w:type="dxa"/>
+              <w:right w:w="57" w:type="dxa"/>
+            </w:tcMar>
+          </w:tcPr>
+          <w:p>
+            <w:pPr>
+              <w:spacing w:line="240" w:lineRule="auto"/>
+              <w:rPr>
+                <w:szCs w:val="24"/>
+              </w:rPr>
+            </w:pPr>
+          </w:p>
+        </w:tc>
+        <w:tc>
+          <w:tcPr>
+            <w:tcW w:w="354" w:type="dxa"/>
+            <w:tcMar>
+              <w:left w:w="57" w:type="dxa"/>
+              <w:right w:w="57" w:type="dxa"/>
+            </w:tcMar>
+          </w:tcPr>
+          <w:p>
+            <w:pPr>
+              <w:spacing w:line="240" w:lineRule="auto"/>
+              <w:rPr>
+                <w:szCs w:val="24"/>
+              </w:rPr>
+            </w:pPr>
+          </w:p>
+        </w:tc>
+        <w:tc>
+          <w:tcPr>
+            <w:tcW w:w="354" w:type="dxa"/>
+            <w:tcMar>
+              <w:left w:w="57" w:type="dxa"/>
+              <w:right w:w="57" w:type="dxa"/>
+            </w:tcMar>
+          </w:tcPr>
+          <w:p>
+            <w:pPr>
+              <w:spacing w:line="240" w:lineRule="auto"/>
+              <w:rPr>
+                <w:szCs w:val="24"/>
+              </w:rPr>
+            </w:pPr>
+          </w:p>
+        </w:tc>
+        <w:tc>
+          <w:tcPr>
+            <w:tcW w:w="354" w:type="dxa"/>
+            <w:tcMar>
+              <w:left w:w="57" w:type="dxa"/>
+              <w:right w:w="57" w:type="dxa"/>
+            </w:tcMar>
+          </w:tcPr>
+          <w:p>
+            <w:pPr>
+              <w:spacing w:line="240" w:lineRule="auto"/>
+              <w:rPr>
+                <w:szCs w:val="24"/>
+              </w:rPr>
+            </w:pPr>
+          </w:p>
+        </w:tc>
+        <w:tc>
+          <w:tcPr>
+            <w:tcW w:w="354" w:type="dxa"/>
+            <w:tcMar>
+              <w:left w:w="57" w:type="dxa"/>
+              <w:right w:w="57" w:type="dxa"/>
+            </w:tcMar>
+          </w:tcPr>
+          <w:p>
+            <w:pPr>
+              <w:spacing w:line="240" w:lineRule="auto"/>
+              <w:rPr>
+                <w:szCs w:val="24"/>
+              </w:rPr>
+            </w:pPr>
+          </w:p>
+        </w:tc>
+        <w:tc>
+          <w:tcPr>
+            <w:tcW w:w="354" w:type="dxa"/>
+            <w:tcMar>
+              <w:left w:w="57" w:type="dxa"/>
+              <w:right w:w="57" w:type="dxa"/>
+            </w:tcMar>
+          </w:tcPr>
+          <w:p>
+            <w:pPr>
+              <w:spacing w:line="240" w:lineRule="auto"/>
+              <w:rPr>
+                <w:szCs w:val="24"/>
+              </w:rPr>
+            </w:pPr>
+          </w:p>
+        </w:tc>
+        <w:tc>
+          <w:tcPr>
+            <w:tcW w:w="354" w:type="dxa"/>
+            <w:tcMar>
+              <w:left w:w="57" w:type="dxa"/>
+              <w:right w:w="57" w:type="dxa"/>
+            </w:tcMar>
+          </w:tcPr>
+          <w:p>
+            <w:pPr>
+              <w:spacing w:line="240" w:lineRule="auto"/>
+              <w:rPr>
+                <w:szCs w:val="24"/>
+              </w:rPr>
+            </w:pPr>
+          </w:p>
+        </w:tc>
+        <w:tc>
+          <w:tcPr>
+            <w:tcW w:w="354" w:type="dxa"/>
+            <w:shd w:val="clear" w:color="auto" w:fill="4472C4" w:themeFill="accent1"/>
+            <w:tcMar>
+              <w:left w:w="57" w:type="dxa"/>
+              <w:right w:w="57" w:type="dxa"/>
+            </w:tcMar>
+          </w:tcPr>
+          <w:p>
+            <w:pPr>
+              <w:spacing w:line="240" w:lineRule="auto"/>
+              <w:rPr>
+                <w:szCs w:val="24"/>
+              </w:rPr>
+            </w:pPr>
+          </w:p>
+        </w:tc>
+        <w:tc>
+          <w:tcPr>
+            <w:tcW w:w="354" w:type="dxa"/>
+            <w:tcMar>
+              <w:left w:w="57" w:type="dxa"/>
+              <w:right w:w="57" w:type="dxa"/>
+            </w:tcMar>
+          </w:tcPr>
+          <w:p>
+            <w:pPr>
+              <w:spacing w:line="240" w:lineRule="auto"/>
+              <w:rPr>
+                <w:szCs w:val="24"/>
+              </w:rPr>
+            </w:pPr>
+          </w:p>
+        </w:tc>
+      </w:tr>
+      <w:tr>
+        <w:tc>
+          <w:tcPr>
+            <w:tcW w:w="665" w:type="dxa"/>
+            <w:tcMar>
+              <w:top w:w="57" w:type="dxa"/>
+              <w:left w:w="85" w:type="dxa"/>
+              <w:bottom w:w="57" w:type="dxa"/>
+              <w:right w:w="85" w:type="dxa"/>
+            </w:tcMar>
+          </w:tcPr>
+          <w:p>
+            <w:pPr>
+              <w:spacing w:line="240" w:lineRule="auto"/>
+              <w:rPr>
+                <w:sz w:val="20"/>
+                <w:szCs w:val="20"/>
+              </w:rPr>
+            </w:pPr>
+            <w:r>
+              <w:rPr>
+                <w:sz w:val="20"/>
+                <w:szCs w:val="20"/>
+              </w:rPr>
+              <w:t>9</w:t>
+            </w:r>
+          </w:p>
+        </w:tc>
+        <w:tc>
+          <w:tcPr>
+            <w:tcW w:w="3297" w:type="dxa"/>
+            <w:tcMar>
+              <w:top w:w="57" w:type="dxa"/>
+              <w:left w:w="85" w:type="dxa"/>
+              <w:bottom w:w="57" w:type="dxa"/>
+              <w:right w:w="85" w:type="dxa"/>
+            </w:tcMar>
+          </w:tcPr>
+          <w:p>
+            <w:pPr>
+              <w:spacing w:line="240" w:lineRule="auto"/>
+              <w:jc w:val="left"/>
+              <w:rPr>
+                <w:sz w:val="20"/>
+                <w:szCs w:val="20"/>
+              </w:rPr>
+            </w:pPr>
+            <w:r>
+              <w:rPr>
+                <w:sz w:val="20"/>
+                <w:szCs w:val="20"/>
+              </w:rPr>
+              <w:t>Implementasi secara real dan maintenance</w:t>
+            </w:r>
+          </w:p>
+        </w:tc>
+        <w:tc>
+          <w:tcPr>
+            <w:tcW w:w="3229" w:type="dxa"/>
+            <w:tcMar>
+              <w:top w:w="57" w:type="dxa"/>
+              <w:left w:w="85" w:type="dxa"/>
+              <w:bottom w:w="57" w:type="dxa"/>
+              <w:right w:w="85" w:type="dxa"/>
+            </w:tcMar>
+          </w:tcPr>
+          <w:p>
+            <w:pPr>
+              <w:spacing w:line="240" w:lineRule="auto"/>
+              <w:jc w:val="left"/>
+              <w:rPr>
+                <w:sz w:val="20"/>
+                <w:szCs w:val="20"/>
+              </w:rPr>
+            </w:pPr>
+            <w:r>
+              <w:rPr>
+                <w:sz w:val="20"/>
+                <w:szCs w:val="20"/>
+              </w:rPr>
+              <w:t>Website diterapkan atau digunakan secara nyata</w:t>
+            </w:r>
+          </w:p>
+        </w:tc>
+        <w:tc>
+          <w:tcPr>
+            <w:tcW w:w="357" w:type="dxa"/>
+            <w:tcMar>
+              <w:top w:w="57" w:type="dxa"/>
+              <w:left w:w="57" w:type="dxa"/>
+              <w:bottom w:w="57" w:type="dxa"/>
+              <w:right w:w="57" w:type="dxa"/>
+            </w:tcMar>
+          </w:tcPr>
+          <w:p>
+            <w:pPr>
+              <w:spacing w:line="240" w:lineRule="auto"/>
+              <w:rPr>
+                <w:szCs w:val="24"/>
+              </w:rPr>
+            </w:pPr>
+          </w:p>
+        </w:tc>
+        <w:tc>
+          <w:tcPr>
+            <w:tcW w:w="355" w:type="dxa"/>
+            <w:tcMar>
+              <w:top w:w="57" w:type="dxa"/>
+              <w:left w:w="57" w:type="dxa"/>
+              <w:bottom w:w="57" w:type="dxa"/>
+              <w:right w:w="57" w:type="dxa"/>
+            </w:tcMar>
+          </w:tcPr>
+          <w:p>
+            <w:pPr>
+              <w:spacing w:line="240" w:lineRule="auto"/>
+              <w:rPr>
+                <w:szCs w:val="24"/>
+              </w:rPr>
+            </w:pPr>
+          </w:p>
+        </w:tc>
+        <w:tc>
+          <w:tcPr>
+            <w:tcW w:w="355" w:type="dxa"/>
+            <w:tcMar>
+              <w:top w:w="57" w:type="dxa"/>
+              <w:left w:w="57" w:type="dxa"/>
+              <w:bottom w:w="57" w:type="dxa"/>
+              <w:right w:w="57" w:type="dxa"/>
+            </w:tcMar>
+          </w:tcPr>
+          <w:p>
+            <w:pPr>
+              <w:spacing w:line="240" w:lineRule="auto"/>
+              <w:rPr>
+                <w:szCs w:val="24"/>
+              </w:rPr>
+            </w:pPr>
+          </w:p>
+        </w:tc>
+        <w:tc>
+          <w:tcPr>
+            <w:tcW w:w="355" w:type="dxa"/>
+            <w:tcMar>
+              <w:left w:w="57" w:type="dxa"/>
+              <w:right w:w="57" w:type="dxa"/>
+            </w:tcMar>
+          </w:tcPr>
+          <w:p>
+            <w:pPr>
+              <w:spacing w:line="240" w:lineRule="auto"/>
+              <w:rPr>
+                <w:szCs w:val="24"/>
+              </w:rPr>
+            </w:pPr>
+          </w:p>
+        </w:tc>
+        <w:tc>
+          <w:tcPr>
+            <w:tcW w:w="354" w:type="dxa"/>
+            <w:shd w:val="clear" w:color="auto" w:fill="auto"/>
+            <w:tcMar>
+              <w:left w:w="57" w:type="dxa"/>
+              <w:right w:w="57" w:type="dxa"/>
+            </w:tcMar>
+          </w:tcPr>
+          <w:p>
+            <w:pPr>
+              <w:spacing w:line="240" w:lineRule="auto"/>
+              <w:rPr>
+                <w:szCs w:val="24"/>
+              </w:rPr>
+            </w:pPr>
+          </w:p>
+        </w:tc>
+        <w:tc>
+          <w:tcPr>
+            <w:tcW w:w="354" w:type="dxa"/>
+            <w:tcMar>
+              <w:left w:w="57" w:type="dxa"/>
+              <w:right w:w="57" w:type="dxa"/>
+            </w:tcMar>
+          </w:tcPr>
+          <w:p>
+            <w:pPr>
+              <w:spacing w:line="240" w:lineRule="auto"/>
+              <w:rPr>
+                <w:szCs w:val="24"/>
+              </w:rPr>
+            </w:pPr>
+          </w:p>
+        </w:tc>
+        <w:tc>
+          <w:tcPr>
+            <w:tcW w:w="354" w:type="dxa"/>
+            <w:tcMar>
+              <w:left w:w="57" w:type="dxa"/>
+              <w:right w:w="57" w:type="dxa"/>
+            </w:tcMar>
+          </w:tcPr>
+          <w:p>
+            <w:pPr>
+              <w:spacing w:line="240" w:lineRule="auto"/>
+              <w:rPr>
+                <w:szCs w:val="24"/>
+              </w:rPr>
+            </w:pPr>
+          </w:p>
+        </w:tc>
+        <w:tc>
+          <w:tcPr>
+            <w:tcW w:w="354" w:type="dxa"/>
+            <w:tcMar>
+              <w:left w:w="57" w:type="dxa"/>
+              <w:right w:w="57" w:type="dxa"/>
+            </w:tcMar>
+          </w:tcPr>
+          <w:p>
+            <w:pPr>
+              <w:spacing w:line="240" w:lineRule="auto"/>
+              <w:rPr>
+                <w:szCs w:val="24"/>
+              </w:rPr>
+            </w:pPr>
+          </w:p>
+        </w:tc>
+        <w:tc>
+          <w:tcPr>
+            <w:tcW w:w="354" w:type="dxa"/>
+            <w:tcMar>
+              <w:left w:w="57" w:type="dxa"/>
+              <w:right w:w="57" w:type="dxa"/>
+            </w:tcMar>
+          </w:tcPr>
+          <w:p>
+            <w:pPr>
+              <w:spacing w:line="240" w:lineRule="auto"/>
+              <w:rPr>
+                <w:szCs w:val="24"/>
+              </w:rPr>
+            </w:pPr>
+          </w:p>
+        </w:tc>
+        <w:tc>
+          <w:tcPr>
+            <w:tcW w:w="354" w:type="dxa"/>
+            <w:tcMar>
+              <w:left w:w="57" w:type="dxa"/>
+              <w:right w:w="57" w:type="dxa"/>
+            </w:tcMar>
+          </w:tcPr>
+          <w:p>
+            <w:pPr>
+              <w:spacing w:line="240" w:lineRule="auto"/>
+              <w:rPr>
+                <w:szCs w:val="24"/>
+              </w:rPr>
+            </w:pPr>
+          </w:p>
+        </w:tc>
+        <w:tc>
+          <w:tcPr>
+            <w:tcW w:w="354" w:type="dxa"/>
+            <w:tcMar>
+              <w:left w:w="57" w:type="dxa"/>
+              <w:right w:w="57" w:type="dxa"/>
+            </w:tcMar>
+          </w:tcPr>
+          <w:p>
+            <w:pPr>
+              <w:spacing w:line="240" w:lineRule="auto"/>
+              <w:rPr>
+                <w:szCs w:val="24"/>
+              </w:rPr>
+            </w:pPr>
+          </w:p>
+        </w:tc>
+        <w:tc>
+          <w:tcPr>
+            <w:tcW w:w="354" w:type="dxa"/>
+            <w:tcMar>
+              <w:left w:w="57" w:type="dxa"/>
+              <w:right w:w="57" w:type="dxa"/>
+            </w:tcMar>
+          </w:tcPr>
+          <w:p>
+            <w:pPr>
+              <w:spacing w:line="240" w:lineRule="auto"/>
+              <w:rPr>
+                <w:szCs w:val="24"/>
+              </w:rPr>
+            </w:pPr>
+          </w:p>
+        </w:tc>
+        <w:tc>
+          <w:tcPr>
+            <w:tcW w:w="354" w:type="dxa"/>
+            <w:tcMar>
+              <w:left w:w="57" w:type="dxa"/>
+              <w:right w:w="57" w:type="dxa"/>
+            </w:tcMar>
+          </w:tcPr>
+          <w:p>
+            <w:pPr>
+              <w:spacing w:line="240" w:lineRule="auto"/>
+              <w:rPr>
+                <w:szCs w:val="24"/>
+              </w:rPr>
+            </w:pPr>
+          </w:p>
+        </w:tc>
+        <w:tc>
+          <w:tcPr>
+            <w:tcW w:w="354" w:type="dxa"/>
+            <w:tcMar>
+              <w:left w:w="57" w:type="dxa"/>
+              <w:right w:w="57" w:type="dxa"/>
+            </w:tcMar>
+          </w:tcPr>
+          <w:p>
+            <w:pPr>
+              <w:spacing w:line="240" w:lineRule="auto"/>
+              <w:rPr>
+                <w:szCs w:val="24"/>
+              </w:rPr>
+            </w:pPr>
+          </w:p>
+        </w:tc>
+        <w:tc>
+          <w:tcPr>
+            <w:tcW w:w="354" w:type="dxa"/>
+            <w:tcMar>
+              <w:left w:w="57" w:type="dxa"/>
+              <w:right w:w="57" w:type="dxa"/>
+            </w:tcMar>
+          </w:tcPr>
+          <w:p>
+            <w:pPr>
+              <w:spacing w:line="240" w:lineRule="auto"/>
+              <w:rPr>
+                <w:szCs w:val="24"/>
+              </w:rPr>
+            </w:pPr>
+          </w:p>
+        </w:tc>
+        <w:tc>
+          <w:tcPr>
+            <w:tcW w:w="354" w:type="dxa"/>
+            <w:shd w:val="clear" w:color="auto" w:fill="4472C4" w:themeFill="accent1"/>
             <w:tcMar>
               <w:left w:w="57" w:type="dxa"/>
               <w:right w:w="57" w:type="dxa"/>
@@ -6255,50 +8386,6 @@
         <w:tabs>
           <w:tab w:val="left" w:pos="1368"/>
         </w:tabs>
-        <w:rPr>
-          <w:lang w:val="en-US"/>
-        </w:rPr>
-      </w:pPr>
-      <w:r>
-        <w:rPr>
-          <w:lang w:val="en-US"/>
-        </w:rPr>
-        <w:tab/>
-      </w:r>
-    </w:p>
-    <w:p>
-      <w:pPr>
-        <w:tabs>
-          <w:tab w:val="left" w:pos="1368"/>
-        </w:tabs>
-        <w:rPr>
-          <w:lang w:val="en-US"/>
-        </w:rPr>
-      </w:pPr>
-    </w:p>
-    <w:p>
-      <w:pPr>
-        <w:tabs>
-          <w:tab w:val="left" w:pos="1368"/>
-        </w:tabs>
-        <w:rPr>
-          <w:lang w:val="en-US"/>
-        </w:rPr>
-      </w:pPr>
-    </w:p>
-    <w:p>
-      <w:pPr>
-        <w:tabs>
-          <w:tab w:val="left" w:pos="1368"/>
-        </w:tabs>
-        <w:rPr>
-          <w:lang w:val="en-US"/>
-        </w:rPr>
-      </w:pPr>
-    </w:p>
-    <w:p>
-      <w:pPr>
-        <w:pStyle w:val="Heading1"/>
         <w:rPr>
           <w:lang w:val="en-US"/>
         </w:rPr>
@@ -6329,13 +8416,293 @@
         <w:t>Daftar Pustaka</w:t>
       </w:r>
     </w:p>
-    <w:p>
-      <w:pPr>
-        <w:rPr>
-          <w:lang w:val="en-US"/>
-        </w:rPr>
-      </w:pPr>
-    </w:p>
+    <w:sdt>
+      <w:sdtPr>
+        <w:rPr>
+          <w:sz w:val="20"/>
+          <w:szCs w:val="20"/>
+          <w:lang w:val="en-US"/>
+        </w:rPr>
+        <w:tag w:val="MENDELEY_BIBLIOGRAPHY"/>
+        <w:id w:val="-892656259"/>
+        <w:placeholder>
+          <w:docPart w:val="DefaultPlaceholder_-1854013440"/>
+        </w:placeholder>
+      </w:sdtPr>
+      <w:sdtEndPr>
+        <w:rPr>
+          <w:sz w:val="24"/>
+          <w:szCs w:val="22"/>
+        </w:rPr>
+      </w:sdtEndPr>
+      <w:sdtContent>
+        <w:p>
+          <w:pPr>
+            <w:autoSpaceDE w:val="0"/>
+            <w:autoSpaceDN w:val="0"/>
+            <w:ind w:hanging="480"/>
+            <w:divId w:val="713165086"/>
+            <w:rPr>
+              <w:rFonts w:eastAsia="Times New Roman"/>
+              <w:sz w:val="20"/>
+              <w:szCs w:val="20"/>
+            </w:rPr>
+          </w:pPr>
+          <w:r>
+            <w:rPr>
+              <w:rFonts w:eastAsia="Times New Roman"/>
+              <w:sz w:val="20"/>
+              <w:szCs w:val="20"/>
+            </w:rPr>
+            <w:t xml:space="preserve">Hermawan, R., Hidayat, A., &amp; Utomo, V. G. (n.d.). </w:t>
+          </w:r>
+          <w:r>
+            <w:rPr>
+              <w:rFonts w:eastAsia="Times New Roman"/>
+              <w:i/>
+              <w:iCs/>
+              <w:sz w:val="20"/>
+              <w:szCs w:val="20"/>
+            </w:rPr>
+            <w:t>Sistem Informasi Penjadwalan Kegiatan Belajar Mengajar Berbasis Web (Studi Kasus : Yayasan Ganesha Operation Semarang)</w:t>
+          </w:r>
+          <w:r>
+            <w:rPr>
+              <w:rFonts w:eastAsia="Times New Roman"/>
+              <w:sz w:val="20"/>
+              <w:szCs w:val="20"/>
+            </w:rPr>
+            <w:t xml:space="preserve"> (Vol. 4).</w:t>
+          </w:r>
+        </w:p>
+        <w:p>
+          <w:pPr>
+            <w:autoSpaceDE w:val="0"/>
+            <w:autoSpaceDN w:val="0"/>
+            <w:ind w:hanging="480"/>
+            <w:divId w:val="1294602478"/>
+            <w:rPr>
+              <w:rFonts w:eastAsia="Times New Roman"/>
+              <w:sz w:val="20"/>
+              <w:szCs w:val="20"/>
+            </w:rPr>
+          </w:pPr>
+          <w:r>
+            <w:rPr>
+              <w:rFonts w:eastAsia="Times New Roman"/>
+              <w:sz w:val="20"/>
+              <w:szCs w:val="20"/>
+            </w:rPr>
+            <w:t xml:space="preserve">Kaban, R. (2017). PENGEMBANGAN SISTEM INFORMASI PERPUSTAKAAN DENGAN FRAMEWORK CSS BOOTSTRAP DAN WEB DEVELOPMENT LIFE CYCLE. In </w:t>
+          </w:r>
+          <w:r>
+            <w:rPr>
+              <w:rFonts w:eastAsia="Times New Roman"/>
+              <w:i/>
+              <w:iCs/>
+              <w:sz w:val="20"/>
+              <w:szCs w:val="20"/>
+            </w:rPr>
+            <w:t>Jurnal Ilmiah Informatika</w:t>
+          </w:r>
+          <w:r>
+            <w:rPr>
+              <w:rFonts w:eastAsia="Times New Roman"/>
+              <w:sz w:val="20"/>
+              <w:szCs w:val="20"/>
+            </w:rPr>
+            <w:t xml:space="preserve"> (Vol. 2, Issue 1). http://getbootstrap.com</w:t>
+          </w:r>
+        </w:p>
+        <w:p>
+          <w:pPr>
+            <w:autoSpaceDE w:val="0"/>
+            <w:autoSpaceDN w:val="0"/>
+            <w:ind w:hanging="480"/>
+            <w:divId w:val="14700990"/>
+            <w:rPr>
+              <w:rFonts w:eastAsia="Times New Roman"/>
+              <w:sz w:val="20"/>
+              <w:szCs w:val="20"/>
+            </w:rPr>
+          </w:pPr>
+          <w:r>
+            <w:rPr>
+              <w:rFonts w:eastAsia="Times New Roman"/>
+              <w:sz w:val="20"/>
+              <w:szCs w:val="20"/>
+            </w:rPr>
+            <w:t xml:space="preserve">Mehra, M., Kumar, M., Maurya, A., &amp; Sharma, C. (2021). </w:t>
+          </w:r>
+          <w:r>
+            <w:rPr>
+              <w:rFonts w:eastAsia="Times New Roman"/>
+              <w:i/>
+              <w:iCs/>
+              <w:sz w:val="20"/>
+              <w:szCs w:val="20"/>
+            </w:rPr>
+            <w:t>MERN Stack Web Development</w:t>
+          </w:r>
+          <w:r>
+            <w:rPr>
+              <w:rFonts w:eastAsia="Times New Roman"/>
+              <w:sz w:val="20"/>
+              <w:szCs w:val="20"/>
+            </w:rPr>
+            <w:t xml:space="preserve"> (Vol. 25). http://annalsofrscb.ro</w:t>
+          </w:r>
+        </w:p>
+        <w:p>
+          <w:pPr>
+            <w:autoSpaceDE w:val="0"/>
+            <w:autoSpaceDN w:val="0"/>
+            <w:ind w:hanging="480"/>
+            <w:divId w:val="1999572035"/>
+            <w:rPr>
+              <w:rFonts w:eastAsia="Times New Roman"/>
+              <w:sz w:val="20"/>
+              <w:szCs w:val="20"/>
+            </w:rPr>
+          </w:pPr>
+          <w:r>
+            <w:rPr>
+              <w:rFonts w:eastAsia="Times New Roman"/>
+              <w:sz w:val="20"/>
+              <w:szCs w:val="20"/>
+            </w:rPr>
+            <w:t xml:space="preserve">Ridha Permana, J., &amp; Savitri Puspaningrum, A. (2021). IMPLEMENTASI METODOLOGI WEB DEVELOPMENT LIFE CYCLE UNTUK MEMBANGUN SISTEM PERPUSTAKAAN BERBASIS WEB (STUDI KASUS: MAN 1 LAMPUNG TENGAH). </w:t>
+          </w:r>
+          <w:r>
+            <w:rPr>
+              <w:rFonts w:eastAsia="Times New Roman"/>
+              <w:i/>
+              <w:iCs/>
+              <w:sz w:val="20"/>
+              <w:szCs w:val="20"/>
+            </w:rPr>
+            <w:t>Jurnal Informatika Dan Rekayasa Perangkat Lunak (JATIKA)</w:t>
+          </w:r>
+          <w:r>
+            <w:rPr>
+              <w:rFonts w:eastAsia="Times New Roman"/>
+              <w:sz w:val="20"/>
+              <w:szCs w:val="20"/>
+            </w:rPr>
+            <w:t xml:space="preserve">, </w:t>
+          </w:r>
+          <w:r>
+            <w:rPr>
+              <w:rFonts w:eastAsia="Times New Roman"/>
+              <w:i/>
+              <w:iCs/>
+              <w:sz w:val="20"/>
+              <w:szCs w:val="20"/>
+            </w:rPr>
+            <w:t>2</w:t>
+          </w:r>
+          <w:r>
+            <w:rPr>
+              <w:rFonts w:eastAsia="Times New Roman"/>
+              <w:sz w:val="20"/>
+              <w:szCs w:val="20"/>
+            </w:rPr>
+            <w:t>(4), 435–446. http://jim.teknokrat.ac.id/index.php/informatika</w:t>
+          </w:r>
+        </w:p>
+        <w:p>
+          <w:pPr>
+            <w:autoSpaceDE w:val="0"/>
+            <w:autoSpaceDN w:val="0"/>
+            <w:ind w:hanging="480"/>
+            <w:divId w:val="63261046"/>
+            <w:rPr>
+              <w:rFonts w:eastAsia="Times New Roman"/>
+              <w:sz w:val="20"/>
+              <w:szCs w:val="20"/>
+            </w:rPr>
+          </w:pPr>
+          <w:r>
+            <w:rPr>
+              <w:rFonts w:eastAsia="Times New Roman"/>
+              <w:sz w:val="20"/>
+              <w:szCs w:val="20"/>
+            </w:rPr>
+            <w:t xml:space="preserve">Solahudin, M. A., Kadek, I., &amp; Nuryana, D. (n.d.). </w:t>
+          </w:r>
+          <w:r>
+            <w:rPr>
+              <w:rFonts w:eastAsia="Times New Roman"/>
+              <w:i/>
+              <w:iCs/>
+              <w:sz w:val="20"/>
+              <w:szCs w:val="20"/>
+            </w:rPr>
+            <w:t>RANCANG BANGUN SISTEM INFORMASI STAYCATION BERBASIS WEB DENGAN IMPLEMENTASI TEKNOLOGI MERN STACK</w:t>
+          </w:r>
+          <w:r>
+            <w:rPr>
+              <w:rFonts w:eastAsia="Times New Roman"/>
+              <w:sz w:val="20"/>
+              <w:szCs w:val="20"/>
+            </w:rPr>
+            <w:t>.</w:t>
+          </w:r>
+        </w:p>
+        <w:p>
+          <w:pPr>
+            <w:autoSpaceDE w:val="0"/>
+            <w:autoSpaceDN w:val="0"/>
+            <w:ind w:hanging="480"/>
+            <w:divId w:val="1117338133"/>
+            <w:rPr>
+              <w:rFonts w:eastAsia="Times New Roman"/>
+              <w:sz w:val="20"/>
+              <w:szCs w:val="20"/>
+            </w:rPr>
+          </w:pPr>
+          <w:r>
+            <w:rPr>
+              <w:rFonts w:eastAsia="Times New Roman"/>
+              <w:sz w:val="20"/>
+              <w:szCs w:val="20"/>
+            </w:rPr>
+            <w:t xml:space="preserve">Subramanian, V. (2017). Pro MERN Stack. In </w:t>
+          </w:r>
+          <w:r>
+            <w:rPr>
+              <w:rFonts w:eastAsia="Times New Roman"/>
+              <w:i/>
+              <w:iCs/>
+              <w:sz w:val="20"/>
+              <w:szCs w:val="20"/>
+            </w:rPr>
+            <w:t>Pro MERN Stack</w:t>
+          </w:r>
+          <w:r>
+            <w:rPr>
+              <w:rFonts w:eastAsia="Times New Roman"/>
+              <w:sz w:val="20"/>
+              <w:szCs w:val="20"/>
+            </w:rPr>
+            <w:t>. Apress. https://doi.org/10.1007/978-1-4842-2653-7</w:t>
+          </w:r>
+        </w:p>
+        <w:p>
+          <w:pPr>
+            <w:rPr>
+              <w:lang w:val="en-US"/>
+            </w:rPr>
+          </w:pPr>
+          <w:r>
+            <w:rPr>
+              <w:rFonts w:eastAsia="Times New Roman"/>
+            </w:rPr>
+            <w:t> </w:t>
+          </w:r>
+        </w:p>
+      </w:sdtContent>
+    </w:sdt>
     <w:sectPr>
       <w:pgSz w:w="12240" w:h="15840" w:code="1"/>
       <w:pgMar w:top="1440" w:right="1440" w:bottom="1440" w:left="1440" w:header="709" w:footer="709" w:gutter="0"/>
@@ -6933,6 +9300,95 @@
     </w:lvl>
   </w:abstractNum>
   <w:abstractNum w:abstractNumId="6" w15:restartNumberingAfterBreak="0">
+    <w:nsid w:val="21740D6D"/>
+    <w:multiLevelType w:val="hybridMultilevel"/>
+    <w:tmpl w:val="FDA69788"/>
+    <w:lvl w:ilvl="0" w:tplc="9D8CB164">
+      <w:start w:val="1"/>
+      <w:numFmt w:val="decimal"/>
+      <w:lvlText w:val="%1."/>
+      <w:lvlJc w:val="left"/>
+      <w:pPr>
+        <w:ind w:left="1800" w:hanging="360"/>
+      </w:pPr>
+      <w:rPr>
+        <w:rFonts w:hint="default"/>
+      </w:rPr>
+    </w:lvl>
+    <w:lvl w:ilvl="1" w:tplc="04210019" w:tentative="1">
+      <w:start w:val="1"/>
+      <w:numFmt w:val="lowerLetter"/>
+      <w:lvlText w:val="%2."/>
+      <w:lvlJc w:val="left"/>
+      <w:pPr>
+        <w:ind w:left="2520" w:hanging="360"/>
+      </w:pPr>
+    </w:lvl>
+    <w:lvl w:ilvl="2" w:tplc="0421001B" w:tentative="1">
+      <w:start w:val="1"/>
+      <w:numFmt w:val="lowerRoman"/>
+      <w:lvlText w:val="%3."/>
+      <w:lvlJc w:val="right"/>
+      <w:pPr>
+        <w:ind w:left="3240" w:hanging="180"/>
+      </w:pPr>
+    </w:lvl>
+    <w:lvl w:ilvl="3" w:tplc="0421000F" w:tentative="1">
+      <w:start w:val="1"/>
+      <w:numFmt w:val="decimal"/>
+      <w:lvlText w:val="%4."/>
+      <w:lvlJc w:val="left"/>
+      <w:pPr>
+        <w:ind w:left="3960" w:hanging="360"/>
+      </w:pPr>
+    </w:lvl>
+    <w:lvl w:ilvl="4" w:tplc="04210019" w:tentative="1">
+      <w:start w:val="1"/>
+      <w:numFmt w:val="lowerLetter"/>
+      <w:lvlText w:val="%5."/>
+      <w:lvlJc w:val="left"/>
+      <w:pPr>
+        <w:ind w:left="4680" w:hanging="360"/>
+      </w:pPr>
+    </w:lvl>
+    <w:lvl w:ilvl="5" w:tplc="0421001B" w:tentative="1">
+      <w:start w:val="1"/>
+      <w:numFmt w:val="lowerRoman"/>
+      <w:lvlText w:val="%6."/>
+      <w:lvlJc w:val="right"/>
+      <w:pPr>
+        <w:ind w:left="5400" w:hanging="180"/>
+      </w:pPr>
+    </w:lvl>
+    <w:lvl w:ilvl="6" w:tplc="0421000F" w:tentative="1">
+      <w:start w:val="1"/>
+      <w:numFmt w:val="decimal"/>
+      <w:lvlText w:val="%7."/>
+      <w:lvlJc w:val="left"/>
+      <w:pPr>
+        <w:ind w:left="6120" w:hanging="360"/>
+      </w:pPr>
+    </w:lvl>
+    <w:lvl w:ilvl="7" w:tplc="04210019" w:tentative="1">
+      <w:start w:val="1"/>
+      <w:numFmt w:val="lowerLetter"/>
+      <w:lvlText w:val="%8."/>
+      <w:lvlJc w:val="left"/>
+      <w:pPr>
+        <w:ind w:left="6840" w:hanging="360"/>
+      </w:pPr>
+    </w:lvl>
+    <w:lvl w:ilvl="8" w:tplc="0421001B" w:tentative="1">
+      <w:start w:val="1"/>
+      <w:numFmt w:val="lowerRoman"/>
+      <w:lvlText w:val="%9."/>
+      <w:lvlJc w:val="right"/>
+      <w:pPr>
+        <w:ind w:left="7560" w:hanging="180"/>
+      </w:pPr>
+    </w:lvl>
+  </w:abstractNum>
+  <w:abstractNum w:abstractNumId="7" w15:restartNumberingAfterBreak="0">
     <w:nsid w:val="2D1372B6"/>
     <w:multiLevelType w:val="hybridMultilevel"/>
     <w:tmpl w:val="A64666E2"/>
@@ -7021,7 +9477,7 @@
       </w:pPr>
     </w:lvl>
   </w:abstractNum>
-  <w:abstractNum w:abstractNumId="7" w15:restartNumberingAfterBreak="0">
+  <w:abstractNum w:abstractNumId="8" w15:restartNumberingAfterBreak="0">
     <w:nsid w:val="2F382739"/>
     <w:multiLevelType w:val="hybridMultilevel"/>
     <w:tmpl w:val="DBB8B52A"/>
@@ -7110,7 +9566,7 @@
       </w:pPr>
     </w:lvl>
   </w:abstractNum>
-  <w:abstractNum w:abstractNumId="8" w15:restartNumberingAfterBreak="0">
+  <w:abstractNum w:abstractNumId="9" w15:restartNumberingAfterBreak="0">
     <w:nsid w:val="4B5F40C3"/>
     <w:multiLevelType w:val="hybridMultilevel"/>
     <w:tmpl w:val="ADF2C796"/>
@@ -7199,7 +9655,7 @@
       </w:pPr>
     </w:lvl>
   </w:abstractNum>
-  <w:abstractNum w:abstractNumId="9" w15:restartNumberingAfterBreak="0">
+  <w:abstractNum w:abstractNumId="10" w15:restartNumberingAfterBreak="0">
     <w:nsid w:val="4F6C2FC3"/>
     <w:multiLevelType w:val="hybridMultilevel"/>
     <w:tmpl w:val="98B285F6"/>
@@ -7288,7 +9744,7 @@
       </w:pPr>
     </w:lvl>
   </w:abstractNum>
-  <w:abstractNum w:abstractNumId="10" w15:restartNumberingAfterBreak="0">
+  <w:abstractNum w:abstractNumId="11" w15:restartNumberingAfterBreak="0">
     <w:nsid w:val="54935586"/>
     <w:multiLevelType w:val="hybridMultilevel"/>
     <w:tmpl w:val="0952EB06"/>
@@ -7377,7 +9833,7 @@
       </w:pPr>
     </w:lvl>
   </w:abstractNum>
-  <w:abstractNum w:abstractNumId="11" w15:restartNumberingAfterBreak="0">
+  <w:abstractNum w:abstractNumId="12" w15:restartNumberingAfterBreak="0">
     <w:nsid w:val="5CAD28FE"/>
     <w:multiLevelType w:val="hybridMultilevel"/>
     <w:tmpl w:val="0C7C4D72"/>
@@ -7466,7 +9922,7 @@
       </w:pPr>
     </w:lvl>
   </w:abstractNum>
-  <w:abstractNum w:abstractNumId="12" w15:restartNumberingAfterBreak="0">
+  <w:abstractNum w:abstractNumId="13" w15:restartNumberingAfterBreak="0">
     <w:nsid w:val="6FAB517F"/>
     <w:multiLevelType w:val="hybridMultilevel"/>
     <w:tmpl w:val="88EC6ADE"/>
@@ -7555,7 +10011,7 @@
       </w:pPr>
     </w:lvl>
   </w:abstractNum>
-  <w:abstractNum w:abstractNumId="13" w15:restartNumberingAfterBreak="0">
+  <w:abstractNum w:abstractNumId="14" w15:restartNumberingAfterBreak="0">
     <w:nsid w:val="79E22436"/>
     <w:multiLevelType w:val="hybridMultilevel"/>
     <w:tmpl w:val="1772B75E"/>
@@ -7644,7 +10100,7 @@
       </w:pPr>
     </w:lvl>
   </w:abstractNum>
-  <w:abstractNum w:abstractNumId="14" w15:restartNumberingAfterBreak="0">
+  <w:abstractNum w:abstractNumId="15" w15:restartNumberingAfterBreak="0">
     <w:nsid w:val="7DFF7626"/>
     <w:multiLevelType w:val="hybridMultilevel"/>
     <w:tmpl w:val="CCDCC2AA"/>
@@ -7734,16 +10190,16 @@
     </w:lvl>
   </w:abstractNum>
   <w:num w:numId="1">
-    <w:abstractNumId w:val="13"/>
+    <w:abstractNumId w:val="14"/>
   </w:num>
   <w:num w:numId="2">
-    <w:abstractNumId w:val="10"/>
+    <w:abstractNumId w:val="11"/>
   </w:num>
   <w:num w:numId="3">
     <w:abstractNumId w:val="3"/>
   </w:num>
   <w:num w:numId="4">
-    <w:abstractNumId w:val="7"/>
+    <w:abstractNumId w:val="8"/>
   </w:num>
   <w:num w:numId="5">
     <w:abstractNumId w:val="5"/>
@@ -7755,28 +10211,31 @@
     <w:abstractNumId w:val="2"/>
   </w:num>
   <w:num w:numId="8">
-    <w:abstractNumId w:val="9"/>
+    <w:abstractNumId w:val="10"/>
   </w:num>
   <w:num w:numId="9">
     <w:abstractNumId w:val="0"/>
   </w:num>
   <w:num w:numId="10">
-    <w:abstractNumId w:val="12"/>
+    <w:abstractNumId w:val="13"/>
   </w:num>
   <w:num w:numId="11">
-    <w:abstractNumId w:val="6"/>
+    <w:abstractNumId w:val="7"/>
   </w:num>
   <w:num w:numId="12">
-    <w:abstractNumId w:val="8"/>
+    <w:abstractNumId w:val="9"/>
   </w:num>
   <w:num w:numId="13">
     <w:abstractNumId w:val="1"/>
   </w:num>
   <w:num w:numId="14">
-    <w:abstractNumId w:val="11"/>
+    <w:abstractNumId w:val="12"/>
   </w:num>
   <w:num w:numId="15">
-    <w:abstractNumId w:val="14"/>
+    <w:abstractNumId w:val="15"/>
+  </w:num>
+  <w:num w:numId="16">
+    <w:abstractNumId w:val="6"/>
   </w:num>
 </w:numbering>
 </file>
@@ -8430,6 +10889,558 @@
 </w:styles>
 </file>
 
+<file path=word/glossary/document.xml><?xml version="1.0" encoding="utf-8"?>
+<w:glossaryDocument xmlns:wpc="http://schemas.microsoft.com/office/word/2010/wordprocessingCanvas" xmlns:cx="http://schemas.microsoft.com/office/drawing/2014/chartex" xmlns:cx1="http://schemas.microsoft.com/office/drawing/2015/9/8/chartex" xmlns:cx2="http://schemas.microsoft.com/office/drawing/2015/10/21/chartex" xmlns:cx3="http://schemas.microsoft.com/office/drawing/2016/5/9/chartex" xmlns:cx4="http://schemas.microsoft.com/office/drawing/2016/5/10/chartex" xmlns:cx5="http://schemas.microsoft.com/office/drawing/2016/5/11/chartex" xmlns:cx6="http://schemas.microsoft.com/office/drawing/2016/5/12/chartex" xmlns:cx7="http://schemas.microsoft.com/office/drawing/2016/5/13/chartex" xmlns:cx8="http://schemas.microsoft.com/office/drawing/2016/5/14/chartex" xmlns:mc="http://schemas.openxmlformats.org/markup-compatibility/2006" xmlns:aink="http://schemas.microsoft.com/office/drawing/2016/ink" xmlns:am3d="http://schemas.microsoft.com/office/drawing/2017/model3d" xmlns:o="urn:schemas-microsoft-com:office:office" xmlns:r="http://schemas.openxmlformats.org/officeDocument/2006/relationships" xmlns:m="http://schemas.openxmlformats.org/officeDocument/2006/math" xmlns:v="urn:schemas-microsoft-com:vml" xmlns:wp14="http://schemas.microsoft.com/office/word/2010/wordprocessingDrawing" xmlns:wp="http://schemas.openxmlformats.org/drawingml/2006/wordprocessingDrawing" xmlns:w10="urn:schemas-microsoft-com:office:word" xmlns:w="http://schemas.openxmlformats.org/wordprocessingml/2006/main" xmlns:w14="http://schemas.microsoft.com/office/word/2010/wordml" xmlns:w15="http://schemas.microsoft.com/office/word/2012/wordml" xmlns:w16cex="http://schemas.microsoft.com/office/word/2018/wordml/cex" xmlns:w16cid="http://schemas.microsoft.com/office/word/2016/wordml/cid" xmlns:w16="http://schemas.microsoft.com/office/word/2018/wordml" xmlns:w16sdtdh="http://schemas.microsoft.com/office/word/2020/wordml/sdtdatahash" xmlns:w16se="http://schemas.microsoft.com/office/word/2015/wordml/symex" xmlns:wpg="http://schemas.microsoft.com/office/word/2010/wordprocessingGroup" xmlns:wpi="http://schemas.microsoft.com/office/word/2010/wordprocessingInk" xmlns:wne="http://schemas.microsoft.com/office/word/2006/wordml" xmlns:wps="http://schemas.microsoft.com/office/word/2010/wordprocessingShape" mc:Ignorable="w14 w15 w16se w16cid w16 w16cex w16sdtdh wp14">
+  <w:docParts>
+    <w:docPart>
+      <w:docPartPr>
+        <w:name w:val="DefaultPlaceholder_-1854013440"/>
+        <w:category>
+          <w:name w:val="General"/>
+          <w:gallery w:val="placeholder"/>
+        </w:category>
+        <w:types>
+          <w:type w:val="bbPlcHdr"/>
+        </w:types>
+        <w:behaviors>
+          <w:behavior w:val="content"/>
+        </w:behaviors>
+        <w:guid w:val="{8F91620D-3409-476D-BEE3-B25EECB1F513}"/>
+      </w:docPartPr>
+      <w:docPartBody>
+        <w:p>
+          <w:r>
+            <w:rPr>
+              <w:rStyle w:val="PlaceholderText"/>
+            </w:rPr>
+            <w:t>Click or tap here to enter text.</w:t>
+          </w:r>
+        </w:p>
+      </w:docPartBody>
+    </w:docPart>
+  </w:docParts>
+</w:glossaryDocument>
+</file>
+
+<file path=word/glossary/fontTable.xml><?xml version="1.0" encoding="utf-8"?>
+<w:fonts xmlns:mc="http://schemas.openxmlformats.org/markup-compatibility/2006" xmlns:r="http://schemas.openxmlformats.org/officeDocument/2006/relationships" xmlns:w="http://schemas.openxmlformats.org/wordprocessingml/2006/main" xmlns:w14="http://schemas.microsoft.com/office/word/2010/wordml" xmlns:w15="http://schemas.microsoft.com/office/word/2012/wordml" xmlns:w16cex="http://schemas.microsoft.com/office/word/2018/wordml/cex" xmlns:w16cid="http://schemas.microsoft.com/office/word/2016/wordml/cid" xmlns:w16="http://schemas.microsoft.com/office/word/2018/wordml" xmlns:w16sdtdh="http://schemas.microsoft.com/office/word/2020/wordml/sdtdatahash" xmlns:w16se="http://schemas.microsoft.com/office/word/2015/wordml/symex" mc:Ignorable="w14 w15 w16se w16cid w16 w16cex w16sdtdh">
+  <w:font w:name="Times New Roman">
+    <w:panose1 w:val="02020603050405020304"/>
+    <w:charset w:val="00"/>
+    <w:family w:val="roman"/>
+    <w:pitch w:val="variable"/>
+    <w:sig w:usb0="E0002EFF" w:usb1="C000785B" w:usb2="00000009" w:usb3="00000000" w:csb0="000001FF" w:csb1="00000000"/>
+  </w:font>
+  <w:font w:name="Calibri">
+    <w:panose1 w:val="020F0502020204030204"/>
+    <w:charset w:val="00"/>
+    <w:family w:val="swiss"/>
+    <w:pitch w:val="variable"/>
+    <w:sig w:usb0="E4002EFF" w:usb1="C000247B" w:usb2="00000009" w:usb3="00000000" w:csb0="000001FF" w:csb1="00000000"/>
+  </w:font>
+  <w:font w:name="Arial">
+    <w:panose1 w:val="020B0604020202020204"/>
+    <w:charset w:val="00"/>
+    <w:family w:val="swiss"/>
+    <w:pitch w:val="variable"/>
+    <w:sig w:usb0="E0002EFF" w:usb1="C000785B" w:usb2="00000009" w:usb3="00000000" w:csb0="000001FF" w:csb1="00000000"/>
+  </w:font>
+  <w:font w:name="Calibri Light">
+    <w:panose1 w:val="020F0302020204030204"/>
+    <w:charset w:val="00"/>
+    <w:family w:val="swiss"/>
+    <w:pitch w:val="variable"/>
+    <w:sig w:usb0="E4002EFF" w:usb1="C000247B" w:usb2="00000009" w:usb3="00000000" w:csb0="000001FF" w:csb1="00000000"/>
+  </w:font>
+</w:fonts>
+</file>
+
+<file path=word/glossary/settings.xml><?xml version="1.0" encoding="utf-8"?>
+<w:settings xmlns:mc="http://schemas.openxmlformats.org/markup-compatibility/2006" xmlns:o="urn:schemas-microsoft-com:office:office" xmlns:r="http://schemas.openxmlformats.org/officeDocument/2006/relationships" xmlns:m="http://schemas.openxmlformats.org/officeDocument/2006/math" xmlns:v="urn:schemas-microsoft-com:vml" xmlns:w10="urn:schemas-microsoft-com:office:word" xmlns:w="http://schemas.openxmlformats.org/wordprocessingml/2006/main" xmlns:w14="http://schemas.microsoft.com/office/word/2010/wordml" xmlns:w15="http://schemas.microsoft.com/office/word/2012/wordml" xmlns:w16cex="http://schemas.microsoft.com/office/word/2018/wordml/cex" xmlns:w16cid="http://schemas.microsoft.com/office/word/2016/wordml/cid" xmlns:w16="http://schemas.microsoft.com/office/word/2018/wordml" xmlns:w16sdtdh="http://schemas.microsoft.com/office/word/2020/wordml/sdtdatahash" xmlns:w16se="http://schemas.microsoft.com/office/word/2015/wordml/symex" xmlns:sl="http://schemas.openxmlformats.org/schemaLibrary/2006/main" mc:Ignorable="w14 w15 w16se w16cid w16 w16cex w16sdtdh">
+  <w:view w:val="normal"/>
+  <w:defaultTabStop w:val="720"/>
+  <w:characterSpacingControl w:val="doNotCompress"/>
+  <w:compat>
+    <w:useFELayout/>
+    <w:compatSetting w:name="compatibilityMode" w:uri="http://schemas.microsoft.com/office/word" w:val="15"/>
+    <w:compatSetting w:name="overrideTableStyleFontSizeAndJustification" w:uri="http://schemas.microsoft.com/office/word" w:val="1"/>
+    <w:compatSetting w:name="enableOpenTypeFeatures" w:uri="http://schemas.microsoft.com/office/word" w:val="1"/>
+    <w:compatSetting w:name="doNotFlipMirrorIndents" w:uri="http://schemas.microsoft.com/office/word" w:val="1"/>
+    <w:compatSetting w:name="differentiateMultirowTableHeaders" w:uri="http://schemas.microsoft.com/office/word" w:val="1"/>
+    <w:compatSetting w:name="useWord2013TrackBottomHyphenation" w:uri="http://schemas.microsoft.com/office/word" w:val="0"/>
+  </w:compat>
+  <w:rsids>
+    <w:rsidRoot w:val="00493685"/>
+    <w:rsid w:val="00030259"/>
+    <w:rsid w:val="00493685"/>
+  </w:rsids>
+  <m:mathPr>
+    <m:mathFont m:val="Cambria Math"/>
+    <m:brkBin m:val="before"/>
+    <m:brkBinSub m:val="--"/>
+    <m:smallFrac m:val="0"/>
+    <m:dispDef/>
+    <m:lMargin m:val="0"/>
+    <m:rMargin m:val="0"/>
+    <m:defJc m:val="centerGroup"/>
+    <m:wrapIndent m:val="1440"/>
+    <m:intLim m:val="subSup"/>
+    <m:naryLim m:val="undOvr"/>
+  </m:mathPr>
+  <w:themeFontLang w:val="id-ID"/>
+  <w:clrSchemeMapping w:bg1="light1" w:t1="dark1" w:bg2="light2" w:t2="dark2" w:accent1="accent1" w:accent2="accent2" w:accent3="accent3" w:accent4="accent4" w:accent5="accent5" w:accent6="accent6" w:hyperlink="hyperlink" w:followedHyperlink="followedHyperlink"/>
+  <w:decimalSymbol w:val=","/>
+  <w:listSeparator w:val=";"/>
+  <w15:chartTrackingRefBased/>
+</w:settings>
+</file>
+
+<file path=word/glossary/styles.xml><?xml version="1.0" encoding="utf-8"?>
+<w:styles xmlns:mc="http://schemas.openxmlformats.org/markup-compatibility/2006" xmlns:r="http://schemas.openxmlformats.org/officeDocument/2006/relationships" xmlns:w="http://schemas.openxmlformats.org/wordprocessingml/2006/main" xmlns:w14="http://schemas.microsoft.com/office/word/2010/wordml" xmlns:w15="http://schemas.microsoft.com/office/word/2012/wordml" xmlns:w16cex="http://schemas.microsoft.com/office/word/2018/wordml/cex" xmlns:w16cid="http://schemas.microsoft.com/office/word/2016/wordml/cid" xmlns:w16="http://schemas.microsoft.com/office/word/2018/wordml" xmlns:w16sdtdh="http://schemas.microsoft.com/office/word/2020/wordml/sdtdatahash" xmlns:w16se="http://schemas.microsoft.com/office/word/2015/wordml/symex" mc:Ignorable="w14 w15 w16se w16cid w16 w16cex w16sdtdh">
+  <w:docDefaults>
+    <w:rPrDefault>
+      <w:rPr>
+        <w:rFonts w:asciiTheme="minorHAnsi" w:eastAsiaTheme="minorEastAsia" w:hAnsiTheme="minorHAnsi" w:cstheme="minorBidi"/>
+        <w:sz w:val="22"/>
+        <w:szCs w:val="22"/>
+        <w:lang w:val="id-ID" w:eastAsia="id-ID" w:bidi="ar-SA"/>
+      </w:rPr>
+    </w:rPrDefault>
+    <w:pPrDefault>
+      <w:pPr>
+        <w:spacing w:after="160" w:line="259" w:lineRule="auto"/>
+      </w:pPr>
+    </w:pPrDefault>
+  </w:docDefaults>
+  <w:latentStyles w:defLockedState="0" w:defUIPriority="99" w:defSemiHidden="0" w:defUnhideWhenUsed="0" w:defQFormat="0" w:count="376">
+    <w:lsdException w:name="Normal" w:uiPriority="0" w:qFormat="1"/>
+    <w:lsdException w:name="heading 1" w:uiPriority="9" w:qFormat="1"/>
+    <w:lsdException w:name="heading 2" w:semiHidden="1" w:uiPriority="9" w:unhideWhenUsed="1" w:qFormat="1"/>
+    <w:lsdException w:name="heading 3" w:semiHidden="1" w:uiPriority="9" w:unhideWhenUsed="1" w:qFormat="1"/>
+    <w:lsdException w:name="heading 4" w:semiHidden="1" w:uiPriority="9" w:unhideWhenUsed="1" w:qFormat="1"/>
+    <w:lsdException w:name="heading 5" w:semiHidden="1" w:uiPriority="9" w:unhideWhenUsed="1" w:qFormat="1"/>
+    <w:lsdException w:name="heading 6" w:semiHidden="1" w:uiPriority="9" w:unhideWhenUsed="1" w:qFormat="1"/>
+    <w:lsdException w:name="heading 7" w:semiHidden="1" w:uiPriority="9" w:unhideWhenUsed="1" w:qFormat="1"/>
+    <w:lsdException w:name="heading 8" w:semiHidden="1" w:uiPriority="9" w:unhideWhenUsed="1" w:qFormat="1"/>
+    <w:lsdException w:name="heading 9" w:semiHidden="1" w:uiPriority="9" w:unhideWhenUsed="1" w:qFormat="1"/>
+    <w:lsdException w:name="index 1" w:semiHidden="1" w:unhideWhenUsed="1"/>
+    <w:lsdException w:name="index 2" w:semiHidden="1" w:unhideWhenUsed="1"/>
+    <w:lsdException w:name="index 3" w:semiHidden="1" w:unhideWhenUsed="1"/>
+    <w:lsdException w:name="index 4" w:semiHidden="1" w:unhideWhenUsed="1"/>
+    <w:lsdException w:name="index 5" w:semiHidden="1" w:unhideWhenUsed="1"/>
+    <w:lsdException w:name="index 6" w:semiHidden="1" w:unhideWhenUsed="1"/>
+    <w:lsdException w:name="index 7" w:semiHidden="1" w:unhideWhenUsed="1"/>
+    <w:lsdException w:name="index 8" w:semiHidden="1" w:unhideWhenUsed="1"/>
+    <w:lsdException w:name="index 9" w:semiHidden="1" w:unhideWhenUsed="1"/>
+    <w:lsdException w:name="toc 1" w:semiHidden="1" w:uiPriority="39" w:unhideWhenUsed="1"/>
+    <w:lsdException w:name="toc 2" w:semiHidden="1" w:uiPriority="39" w:unhideWhenUsed="1"/>
+    <w:lsdException w:name="toc 3" w:semiHidden="1" w:uiPriority="39" w:unhideWhenUsed="1"/>
+    <w:lsdException w:name="toc 4" w:semiHidden="1" w:uiPriority="39" w:unhideWhenUsed="1"/>
+    <w:lsdException w:name="toc 5" w:semiHidden="1" w:uiPriority="39" w:unhideWhenUsed="1"/>
+    <w:lsdException w:name="toc 6" w:semiHidden="1" w:uiPriority="39" w:unhideWhenUsed="1"/>
+    <w:lsdException w:name="toc 7" w:semiHidden="1" w:uiPriority="39" w:unhideWhenUsed="1"/>
+    <w:lsdException w:name="toc 8" w:semiHidden="1" w:uiPriority="39" w:unhideWhenUsed="1"/>
+    <w:lsdException w:name="toc 9" w:semiHidden="1" w:uiPriority="39" w:unhideWhenUsed="1"/>
+    <w:lsdException w:name="Normal Indent" w:semiHidden="1" w:unhideWhenUsed="1"/>
+    <w:lsdException w:name="footnote text" w:semiHidden="1" w:unhideWhenUsed="1"/>
+    <w:lsdException w:name="annotation text" w:semiHidden="1" w:unhideWhenUsed="1"/>
+    <w:lsdException w:name="header" w:semiHidden="1" w:unhideWhenUsed="1"/>
+    <w:lsdException w:name="footer" w:semiHidden="1" w:unhideWhenUsed="1"/>
+    <w:lsdException w:name="index heading" w:semiHidden="1" w:unhideWhenUsed="1"/>
+    <w:lsdException w:name="caption" w:semiHidden="1" w:uiPriority="35" w:unhideWhenUsed="1" w:qFormat="1"/>
+    <w:lsdException w:name="table of figures" w:semiHidden="1" w:unhideWhenUsed="1"/>
+    <w:lsdException w:name="envelope address" w:semiHidden="1" w:unhideWhenUsed="1"/>
+    <w:lsdException w:name="envelope return" w:semiHidden="1" w:unhideWhenUsed="1"/>
+    <w:lsdException w:name="footnote reference" w:semiHidden="1" w:unhideWhenUsed="1"/>
+    <w:lsdException w:name="annotation reference" w:semiHidden="1" w:unhideWhenUsed="1"/>
+    <w:lsdException w:name="line number" w:semiHidden="1" w:unhideWhenUsed="1"/>
+    <w:lsdException w:name="page number" w:semiHidden="1" w:unhideWhenUsed="1"/>
+    <w:lsdException w:name="endnote reference" w:semiHidden="1" w:unhideWhenUsed="1"/>
+    <w:lsdException w:name="endnote text" w:semiHidden="1" w:unhideWhenUsed="1"/>
+    <w:lsdException w:name="table of authorities" w:semiHidden="1" w:unhideWhenUsed="1"/>
+    <w:lsdException w:name="macro" w:semiHidden="1" w:unhideWhenUsed="1"/>
+    <w:lsdException w:name="toa heading" w:semiHidden="1" w:unhideWhenUsed="1"/>
+    <w:lsdException w:name="List" w:semiHidden="1" w:unhideWhenUsed="1"/>
+    <w:lsdException w:name="List Bullet" w:semiHidden="1" w:unhideWhenUsed="1"/>
+    <w:lsdException w:name="List Number" w:semiHidden="1" w:unhideWhenUsed="1"/>
+    <w:lsdException w:name="List 2" w:semiHidden="1" w:unhideWhenUsed="1"/>
+    <w:lsdException w:name="List 3" w:semiHidden="1" w:unhideWhenUsed="1"/>
+    <w:lsdException w:name="List 4" w:semiHidden="1" w:unhideWhenUsed="1"/>
+    <w:lsdException w:name="List 5" w:semiHidden="1" w:unhideWhenUsed="1"/>
+    <w:lsdException w:name="List Bullet 2" w:semiHidden="1" w:unhideWhenUsed="1"/>
+    <w:lsdException w:name="List Bullet 3" w:semiHidden="1" w:unhideWhenUsed="1"/>
+    <w:lsdException w:name="List Bullet 4" w:semiHidden="1" w:unhideWhenUsed="1"/>
+    <w:lsdException w:name="List Bullet 5" w:semiHidden="1" w:unhideWhenUsed="1"/>
+    <w:lsdException w:name="List Number 2" w:semiHidden="1" w:unhideWhenUsed="1"/>
+    <w:lsdException w:name="List Number 3" w:semiHidden="1" w:unhideWhenUsed="1"/>
+    <w:lsdException w:name="List Number 4" w:semiHidden="1" w:unhideWhenUsed="1"/>
+    <w:lsdException w:name="List Number 5" w:semiHidden="1" w:unhideWhenUsed="1"/>
+    <w:lsdException w:name="Title" w:uiPriority="10" w:qFormat="1"/>
+    <w:lsdException w:name="Closing" w:semiHidden="1" w:unhideWhenUsed="1"/>
+    <w:lsdException w:name="Signature" w:semiHidden="1" w:unhideWhenUsed="1"/>
+    <w:lsdException w:name="Default Paragraph Font" w:semiHidden="1" w:uiPriority="1" w:unhideWhenUsed="1"/>
+    <w:lsdException w:name="Body Text" w:semiHidden="1" w:unhideWhenUsed="1"/>
+    <w:lsdException w:name="Body Text Indent" w:semiHidden="1" w:unhideWhenUsed="1"/>
+    <w:lsdException w:name="List Continue" w:semiHidden="1" w:unhideWhenUsed="1"/>
+    <w:lsdException w:name="List Continue 2" w:semiHidden="1" w:unhideWhenUsed="1"/>
+    <w:lsdException w:name="List Continue 3" w:semiHidden="1" w:unhideWhenUsed="1"/>
+    <w:lsdException w:name="List Continue 4" w:semiHidden="1" w:unhideWhenUsed="1"/>
+    <w:lsdException w:name="List Continue 5" w:semiHidden="1" w:unhideWhenUsed="1"/>
+    <w:lsdException w:name="Message Header" w:semiHidden="1" w:unhideWhenUsed="1"/>
+    <w:lsdException w:name="Subtitle" w:uiPriority="11" w:qFormat="1"/>
+    <w:lsdException w:name="Salutation" w:semiHidden="1" w:unhideWhenUsed="1"/>
+    <w:lsdException w:name="Date" w:semiHidden="1" w:unhideWhenUsed="1"/>
+    <w:lsdException w:name="Body Text First Indent" w:semiHidden="1" w:unhideWhenUsed="1"/>
+    <w:lsdException w:name="Body Text First Indent 2" w:semiHidden="1" w:unhideWhenUsed="1"/>
+    <w:lsdException w:name="Note Heading" w:semiHidden="1" w:unhideWhenUsed="1"/>
+    <w:lsdException w:name="Body Text 2" w:semiHidden="1" w:unhideWhenUsed="1"/>
+    <w:lsdException w:name="Body Text 3" w:semiHidden="1" w:unhideWhenUsed="1"/>
+    <w:lsdException w:name="Body Text Indent 2" w:semiHidden="1" w:unhideWhenUsed="1"/>
+    <w:lsdException w:name="Body Text Indent 3" w:semiHidden="1" w:unhideWhenUsed="1"/>
+    <w:lsdException w:name="Block Text" w:semiHidden="1" w:unhideWhenUsed="1"/>
+    <w:lsdException w:name="Hyperlink" w:semiHidden="1" w:unhideWhenUsed="1"/>
+    <w:lsdException w:name="FollowedHyperlink" w:semiHidden="1" w:unhideWhenUsed="1"/>
+    <w:lsdException w:name="Strong" w:uiPriority="22" w:qFormat="1"/>
+    <w:lsdException w:name="Emphasis" w:uiPriority="20" w:qFormat="1"/>
+    <w:lsdException w:name="Document Map" w:semiHidden="1" w:unhideWhenUsed="1"/>
+    <w:lsdException w:name="Plain Text" w:semiHidden="1" w:unhideWhenUsed="1"/>
+    <w:lsdException w:name="E-mail Signature" w:semiHidden="1" w:unhideWhenUsed="1"/>
+    <w:lsdException w:name="HTML Top of Form" w:semiHidden="1" w:unhideWhenUsed="1"/>
+    <w:lsdException w:name="HTML Bottom of Form" w:semiHidden="1" w:unhideWhenUsed="1"/>
+    <w:lsdException w:name="Normal (Web)" w:semiHidden="1" w:unhideWhenUsed="1"/>
+    <w:lsdException w:name="HTML Acronym" w:semiHidden="1" w:unhideWhenUsed="1"/>
+    <w:lsdException w:name="HTML Address" w:semiHidden="1" w:unhideWhenUsed="1"/>
+    <w:lsdException w:name="HTML Cite" w:semiHidden="1" w:unhideWhenUsed="1"/>
+    <w:lsdException w:name="HTML Code" w:semiHidden="1" w:unhideWhenUsed="1"/>
+    <w:lsdException w:name="HTML Definition" w:semiHidden="1" w:unhideWhenUsed="1"/>
+    <w:lsdException w:name="HTML Keyboard" w:semiHidden="1" w:unhideWhenUsed="1"/>
+    <w:lsdException w:name="HTML Preformatted" w:semiHidden="1" w:unhideWhenUsed="1"/>
+    <w:lsdException w:name="HTML Sample" w:semiHidden="1" w:unhideWhenUsed="1"/>
+    <w:lsdException w:name="HTML Typewriter" w:semiHidden="1" w:unhideWhenUsed="1"/>
+    <w:lsdException w:name="HTML Variable" w:semiHidden="1" w:unhideWhenUsed="1"/>
+    <w:lsdException w:name="Normal Table" w:semiHidden="1" w:unhideWhenUsed="1"/>
+    <w:lsdException w:name="annotation subject" w:semiHidden="1" w:unhideWhenUsed="1"/>
+    <w:lsdException w:name="No List" w:semiHidden="1" w:unhideWhenUsed="1"/>
+    <w:lsdException w:name="Outline List 1" w:semiHidden="1" w:unhideWhenUsed="1"/>
+    <w:lsdException w:name="Outline List 2" w:semiHidden="1" w:unhideWhenUsed="1"/>
+    <w:lsdException w:name="Outline List 3" w:semiHidden="1" w:unhideWhenUsed="1"/>
+    <w:lsdException w:name="Table Simple 1" w:semiHidden="1" w:unhideWhenUsed="1"/>
+    <w:lsdException w:name="Table Simple 2" w:semiHidden="1" w:unhideWhenUsed="1"/>
+    <w:lsdException w:name="Table Simple 3" w:semiHidden="1" w:unhideWhenUsed="1"/>
+    <w:lsdException w:name="Table Classic 1" w:semiHidden="1" w:unhideWhenUsed="1"/>
+    <w:lsdException w:name="Table Classic 2" w:semiHidden="1" w:unhideWhenUsed="1"/>
+    <w:lsdException w:name="Table Classic 3" w:semiHidden="1" w:unhideWhenUsed="1"/>
+    <w:lsdException w:name="Table Classic 4" w:semiHidden="1" w:unhideWhenUsed="1"/>
+    <w:lsdException w:name="Table Colorful 1" w:semiHidden="1" w:unhideWhenUsed="1"/>
+    <w:lsdException w:name="Table Colorful 2" w:semiHidden="1" w:unhideWhenUsed="1"/>
+    <w:lsdException w:name="Table Colorful 3" w:semiHidden="1" w:unhideWhenUsed="1"/>
+    <w:lsdException w:name="Table Columns 1" w:semiHidden="1" w:unhideWhenUsed="1"/>
+    <w:lsdException w:name="Table Columns 2" w:semiHidden="1" w:unhideWhenUsed="1"/>
+    <w:lsdException w:name="Table Columns 3" w:semiHidden="1" w:unhideWhenUsed="1"/>
+    <w:lsdException w:name="Table Columns 4" w:semiHidden="1" w:unhideWhenUsed="1"/>
+    <w:lsdException w:name="Table Columns 5" w:semiHidden="1" w:unhideWhenUsed="1"/>
+    <w:lsdException w:name="Table Grid 1" w:semiHidden="1" w:unhideWhenUsed="1"/>
+    <w:lsdException w:name="Table Grid 2" w:semiHidden="1" w:unhideWhenUsed="1"/>
+    <w:lsdException w:name="Table Grid 3" w:semiHidden="1" w:unhideWhenUsed="1"/>
+    <w:lsdException w:name="Table Grid 4" w:semiHidden="1" w:unhideWhenUsed="1"/>
+    <w:lsdException w:name="Table Grid 5" w:semiHidden="1" w:unhideWhenUsed="1"/>
+    <w:lsdException w:name="Table Grid 6" w:semiHidden="1" w:unhideWhenUsed="1"/>
+    <w:lsdException w:name="Table Grid 7" w:semiHidden="1" w:unhideWhenUsed="1"/>
+    <w:lsdException w:name="Table Grid 8" w:semiHidden="1" w:unhideWhenUsed="1"/>
+    <w:lsdException w:name="Table List 1" w:semiHidden="1" w:unhideWhenUsed="1"/>
+    <w:lsdException w:name="Table List 2" w:semiHidden="1" w:unhideWhenUsed="1"/>
+    <w:lsdException w:name="Table List 3" w:semiHidden="1" w:unhideWhenUsed="1"/>
+    <w:lsdException w:name="Table List 4" w:semiHidden="1" w:unhideWhenUsed="1"/>
+    <w:lsdException w:name="Table List 5" w:semiHidden="1" w:unhideWhenUsed="1"/>
+    <w:lsdException w:name="Table List 6" w:semiHidden="1" w:unhideWhenUsed="1"/>
+    <w:lsdException w:name="Table List 7" w:semiHidden="1" w:unhideWhenUsed="1"/>
+    <w:lsdException w:name="Table List 8" w:semiHidden="1" w:unhideWhenUsed="1"/>
+    <w:lsdException w:name="Table 3D effects 1" w:semiHidden="1" w:unhideWhenUsed="1"/>
+    <w:lsdException w:name="Table 3D effects 2" w:semiHidden="1" w:unhideWhenUsed="1"/>
+    <w:lsdException w:name="Table 3D effects 3" w:semiHidden="1" w:unhideWhenUsed="1"/>
+    <w:lsdException w:name="Table Contemporary" w:semiHidden="1" w:unhideWhenUsed="1"/>
+    <w:lsdException w:name="Table Elegant" w:semiHidden="1" w:unhideWhenUsed="1"/>
+    <w:lsdException w:name="Table Professional" w:semiHidden="1" w:unhideWhenUsed="1"/>
+    <w:lsdException w:name="Table Subtle 1" w:semiHidden="1" w:unhideWhenUsed="1"/>
+    <w:lsdException w:name="Table Subtle 2" w:semiHidden="1" w:unhideWhenUsed="1"/>
+    <w:lsdException w:name="Table Web 1" w:semiHidden="1" w:unhideWhenUsed="1"/>
+    <w:lsdException w:name="Table Web 2" w:semiHidden="1" w:unhideWhenUsed="1"/>
+    <w:lsdException w:name="Table Web 3" w:semiHidden="1" w:unhideWhenUsed="1"/>
+    <w:lsdException w:name="Balloon Text" w:semiHidden="1" w:unhideWhenUsed="1"/>
+    <w:lsdException w:name="Table Grid" w:uiPriority="39"/>
+    <w:lsdException w:name="Table Theme" w:semiHidden="1" w:unhideWhenUsed="1"/>
+    <w:lsdException w:name="Placeholder Text" w:semiHidden="1"/>
+    <w:lsdException w:name="No Spacing" w:uiPriority="1" w:qFormat="1"/>
+    <w:lsdException w:name="Light Shading" w:uiPriority="60"/>
+    <w:lsdException w:name="Light List" w:uiPriority="61"/>
+    <w:lsdException w:name="Light Grid" w:uiPriority="62"/>
+    <w:lsdException w:name="Medium Shading 1" w:uiPriority="63"/>
+    <w:lsdException w:name="Medium Shading 2" w:uiPriority="64"/>
+    <w:lsdException w:name="Medium List 1" w:uiPriority="65"/>
+    <w:lsdException w:name="Medium List 2" w:uiPriority="66"/>
+    <w:lsdException w:name="Medium Grid 1" w:uiPriority="67"/>
+    <w:lsdException w:name="Medium Grid 2" w:uiPriority="68"/>
+    <w:lsdException w:name="Medium Grid 3" w:uiPriority="69"/>
+    <w:lsdException w:name="Dark List" w:uiPriority="70"/>
+    <w:lsdException w:name="Colorful Shading" w:uiPriority="71"/>
+    <w:lsdException w:name="Colorful List" w:uiPriority="72"/>
+    <w:lsdException w:name="Colorful Grid" w:uiPriority="73"/>
+    <w:lsdException w:name="Light Shading Accent 1" w:uiPriority="60"/>
+    <w:lsdException w:name="Light List Accent 1" w:uiPriority="61"/>
+    <w:lsdException w:name="Light Grid Accent 1" w:uiPriority="62"/>
+    <w:lsdException w:name="Medium Shading 1 Accent 1" w:uiPriority="63"/>
+    <w:lsdException w:name="Medium Shading 2 Accent 1" w:uiPriority="64"/>
+    <w:lsdException w:name="Medium List 1 Accent 1" w:uiPriority="65"/>
+    <w:lsdException w:name="Revision" w:semiHidden="1"/>
+    <w:lsdException w:name="List Paragraph" w:uiPriority="34" w:qFormat="1"/>
+    <w:lsdException w:name="Quote" w:uiPriority="29" w:qFormat="1"/>
+    <w:lsdException w:name="Intense Quote" w:uiPriority="30" w:qFormat="1"/>
+    <w:lsdException w:name="Medium List 2 Accent 1" w:uiPriority="66"/>
+    <w:lsdException w:name="Medium Grid 1 Accent 1" w:uiPriority="67"/>
+    <w:lsdException w:name="Medium Grid 2 Accent 1" w:uiPriority="68"/>
+    <w:lsdException w:name="Medium Grid 3 Accent 1" w:uiPriority="69"/>
+    <w:lsdException w:name="Dark List Accent 1" w:uiPriority="70"/>
+    <w:lsdException w:name="Colorful Shading Accent 1" w:uiPriority="71"/>
+    <w:lsdException w:name="Colorful List Accent 1" w:uiPriority="72"/>
+    <w:lsdException w:name="Colorful Grid Accent 1" w:uiPriority="73"/>
+    <w:lsdException w:name="Light Shading Accent 2" w:uiPriority="60"/>
+    <w:lsdException w:name="Light List Accent 2" w:uiPriority="61"/>
+    <w:lsdException w:name="Light Grid Accent 2" w:uiPriority="62"/>
+    <w:lsdException w:name="Medium Shading 1 Accent 2" w:uiPriority="63"/>
+    <w:lsdException w:name="Medium Shading 2 Accent 2" w:uiPriority="64"/>
+    <w:lsdException w:name="Medium List 1 Accent 2" w:uiPriority="65"/>
+    <w:lsdException w:name="Medium List 2 Accent 2" w:uiPriority="66"/>
+    <w:lsdException w:name="Medium Grid 1 Accent 2" w:uiPriority="67"/>
+    <w:lsdException w:name="Medium Grid 2 Accent 2" w:uiPriority="68"/>
+    <w:lsdException w:name="Medium Grid 3 Accent 2" w:uiPriority="69"/>
+    <w:lsdException w:name="Dark List Accent 2" w:uiPriority="70"/>
+    <w:lsdException w:name="Colorful Shading Accent 2" w:uiPriority="71"/>
+    <w:lsdException w:name="Colorful List Accent 2" w:uiPriority="72"/>
+    <w:lsdException w:name="Colorful Grid Accent 2" w:uiPriority="73"/>
+    <w:lsdException w:name="Light Shading Accent 3" w:uiPriority="60"/>
+    <w:lsdException w:name="Light List Accent 3" w:uiPriority="61"/>
+    <w:lsdException w:name="Light Grid Accent 3" w:uiPriority="62"/>
+    <w:lsdException w:name="Medium Shading 1 Accent 3" w:uiPriority="63"/>
+    <w:lsdException w:name="Medium Shading 2 Accent 3" w:uiPriority="64"/>
+    <w:lsdException w:name="Medium List 1 Accent 3" w:uiPriority="65"/>
+    <w:lsdException w:name="Medium List 2 Accent 3" w:uiPriority="66"/>
+    <w:lsdException w:name="Medium Grid 1 Accent 3" w:uiPriority="67"/>
+    <w:lsdException w:name="Medium Grid 2 Accent 3" w:uiPriority="68"/>
+    <w:lsdException w:name="Medium Grid 3 Accent 3" w:uiPriority="69"/>
+    <w:lsdException w:name="Dark List Accent 3" w:uiPriority="70"/>
+    <w:lsdException w:name="Colorful Shading Accent 3" w:uiPriority="71"/>
+    <w:lsdException w:name="Colorful List Accent 3" w:uiPriority="72"/>
+    <w:lsdException w:name="Colorful Grid Accent 3" w:uiPriority="73"/>
+    <w:lsdException w:name="Light Shading Accent 4" w:uiPriority="60"/>
+    <w:lsdException w:name="Light List Accent 4" w:uiPriority="61"/>
+    <w:lsdException w:name="Light Grid Accent 4" w:uiPriority="62"/>
+    <w:lsdException w:name="Medium Shading 1 Accent 4" w:uiPriority="63"/>
+    <w:lsdException w:name="Medium Shading 2 Accent 4" w:uiPriority="64"/>
+    <w:lsdException w:name="Medium List 1 Accent 4" w:uiPriority="65"/>
+    <w:lsdException w:name="Medium List 2 Accent 4" w:uiPriority="66"/>
+    <w:lsdException w:name="Medium Grid 1 Accent 4" w:uiPriority="67"/>
+    <w:lsdException w:name="Medium Grid 2 Accent 4" w:uiPriority="68"/>
+    <w:lsdException w:name="Medium Grid 3 Accent 4" w:uiPriority="69"/>
+    <w:lsdException w:name="Dark List Accent 4" w:uiPriority="70"/>
+    <w:lsdException w:name="Colorful Shading Accent 4" w:uiPriority="71"/>
+    <w:lsdException w:name="Colorful List Accent 4" w:uiPriority="72"/>
+    <w:lsdException w:name="Colorful Grid Accent 4" w:uiPriority="73"/>
+    <w:lsdException w:name="Light Shading Accent 5" w:uiPriority="60"/>
+    <w:lsdException w:name="Light List Accent 5" w:uiPriority="61"/>
+    <w:lsdException w:name="Light Grid Accent 5" w:uiPriority="62"/>
+    <w:lsdException w:name="Medium Shading 1 Accent 5" w:uiPriority="63"/>
+    <w:lsdException w:name="Medium Shading 2 Accent 5" w:uiPriority="64"/>
+    <w:lsdException w:name="Medium List 1 Accent 5" w:uiPriority="65"/>
+    <w:lsdException w:name="Medium List 2 Accent 5" w:uiPriority="66"/>
+    <w:lsdException w:name="Medium Grid 1 Accent 5" w:uiPriority="67"/>
+    <w:lsdException w:name="Medium Grid 2 Accent 5" w:uiPriority="68"/>
+    <w:lsdException w:name="Medium Grid 3 Accent 5" w:uiPriority="69"/>
+    <w:lsdException w:name="Dark List Accent 5" w:uiPriority="70"/>
+    <w:lsdException w:name="Colorful Shading Accent 5" w:uiPriority="71"/>
+    <w:lsdException w:name="Colorful List Accent 5" w:uiPriority="72"/>
+    <w:lsdException w:name="Colorful Grid Accent 5" w:uiPriority="73"/>
+    <w:lsdException w:name="Light Shading Accent 6" w:uiPriority="60"/>
+    <w:lsdException w:name="Light List Accent 6" w:uiPriority="61"/>
+    <w:lsdException w:name="Light Grid Accent 6" w:uiPriority="62"/>
+    <w:lsdException w:name="Medium Shading 1 Accent 6" w:uiPriority="63"/>
+    <w:lsdException w:name="Medium Shading 2 Accent 6" w:uiPriority="64"/>
+    <w:lsdException w:name="Medium List 1 Accent 6" w:uiPriority="65"/>
+    <w:lsdException w:name="Medium List 2 Accent 6" w:uiPriority="66"/>
+    <w:lsdException w:name="Medium Grid 1 Accent 6" w:uiPriority="67"/>
+    <w:lsdException w:name="Medium Grid 2 Accent 6" w:uiPriority="68"/>
+    <w:lsdException w:name="Medium Grid 3 Accent 6" w:uiPriority="69"/>
+    <w:lsdException w:name="Dark List Accent 6" w:uiPriority="70"/>
+    <w:lsdException w:name="Colorful Shading Accent 6" w:uiPriority="71"/>
+    <w:lsdException w:name="Colorful List Accent 6" w:uiPriority="72"/>
+    <w:lsdException w:name="Colorful Grid Accent 6" w:uiPriority="73"/>
+    <w:lsdException w:name="Subtle Emphasis" w:uiPriority="19" w:qFormat="1"/>
+    <w:lsdException w:name="Intense Emphasis" w:uiPriority="21" w:qFormat="1"/>
+    <w:lsdException w:name="Subtle Reference" w:uiPriority="31" w:qFormat="1"/>
+    <w:lsdException w:name="Intense Reference" w:uiPriority="32" w:qFormat="1"/>
+    <w:lsdException w:name="Book Title" w:uiPriority="33" w:qFormat="1"/>
+    <w:lsdException w:name="Bibliography" w:semiHidden="1" w:uiPriority="37" w:unhideWhenUsed="1"/>
+    <w:lsdException w:name="TOC Heading" w:semiHidden="1" w:uiPriority="39" w:unhideWhenUsed="1" w:qFormat="1"/>
+    <w:lsdException w:name="Plain Table 1" w:uiPriority="41"/>
+    <w:lsdException w:name="Plain Table 2" w:uiPriority="42"/>
+    <w:lsdException w:name="Plain Table 3" w:uiPriority="43"/>
+    <w:lsdException w:name="Plain Table 4" w:uiPriority="44"/>
+    <w:lsdException w:name="Plain Table 5" w:uiPriority="45"/>
+    <w:lsdException w:name="Grid Table Light" w:uiPriority="40"/>
+    <w:lsdException w:name="Grid Table 1 Light" w:uiPriority="46"/>
+    <w:lsdException w:name="Grid Table 2" w:uiPriority="47"/>
+    <w:lsdException w:name="Grid Table 3" w:uiPriority="48"/>
+    <w:lsdException w:name="Grid Table 4" w:uiPriority="49"/>
+    <w:lsdException w:name="Grid Table 5 Dark" w:uiPriority="50"/>
+    <w:lsdException w:name="Grid Table 6 Colorful" w:uiPriority="51"/>
+    <w:lsdException w:name="Grid Table 7 Colorful" w:uiPriority="52"/>
+    <w:lsdException w:name="Grid Table 1 Light Accent 1" w:uiPriority="46"/>
+    <w:lsdException w:name="Grid Table 2 Accent 1" w:uiPriority="47"/>
+    <w:lsdException w:name="Grid Table 3 Accent 1" w:uiPriority="48"/>
+    <w:lsdException w:name="Grid Table 4 Accent 1" w:uiPriority="49"/>
+    <w:lsdException w:name="Grid Table 5 Dark Accent 1" w:uiPriority="50"/>
+    <w:lsdException w:name="Grid Table 6 Colorful Accent 1" w:uiPriority="51"/>
+    <w:lsdException w:name="Grid Table 7 Colorful Accent 1" w:uiPriority="52"/>
+    <w:lsdException w:name="Grid Table 1 Light Accent 2" w:uiPriority="46"/>
+    <w:lsdException w:name="Grid Table 2 Accent 2" w:uiPriority="47"/>
+    <w:lsdException w:name="Grid Table 3 Accent 2" w:uiPriority="48"/>
+    <w:lsdException w:name="Grid Table 4 Accent 2" w:uiPriority="49"/>
+    <w:lsdException w:name="Grid Table 5 Dark Accent 2" w:uiPriority="50"/>
+    <w:lsdException w:name="Grid Table 6 Colorful Accent 2" w:uiPriority="51"/>
+    <w:lsdException w:name="Grid Table 7 Colorful Accent 2" w:uiPriority="52"/>
+    <w:lsdException w:name="Grid Table 1 Light Accent 3" w:uiPriority="46"/>
+    <w:lsdException w:name="Grid Table 2 Accent 3" w:uiPriority="47"/>
+    <w:lsdException w:name="Grid Table 3 Accent 3" w:uiPriority="48"/>
+    <w:lsdException w:name="Grid Table 4 Accent 3" w:uiPriority="49"/>
+    <w:lsdException w:name="Grid Table 5 Dark Accent 3" w:uiPriority="50"/>
+    <w:lsdException w:name="Grid Table 6 Colorful Accent 3" w:uiPriority="51"/>
+    <w:lsdException w:name="Grid Table 7 Colorful Accent 3" w:uiPriority="52"/>
+    <w:lsdException w:name="Grid Table 1 Light Accent 4" w:uiPriority="46"/>
+    <w:lsdException w:name="Grid Table 2 Accent 4" w:uiPriority="47"/>
+    <w:lsdException w:name="Grid Table 3 Accent 4" w:uiPriority="48"/>
+    <w:lsdException w:name="Grid Table 4 Accent 4" w:uiPriority="49"/>
+    <w:lsdException w:name="Grid Table 5 Dark Accent 4" w:uiPriority="50"/>
+    <w:lsdException w:name="Grid Table 6 Colorful Accent 4" w:uiPriority="51"/>
+    <w:lsdException w:name="Grid Table 7 Colorful Accent 4" w:uiPriority="52"/>
+    <w:lsdException w:name="Grid Table 1 Light Accent 5" w:uiPriority="46"/>
+    <w:lsdException w:name="Grid Table 2 Accent 5" w:uiPriority="47"/>
+    <w:lsdException w:name="Grid Table 3 Accent 5" w:uiPriority="48"/>
+    <w:lsdException w:name="Grid Table 4 Accent 5" w:uiPriority="49"/>
+    <w:lsdException w:name="Grid Table 5 Dark Accent 5" w:uiPriority="50"/>
+    <w:lsdException w:name="Grid Table 6 Colorful Accent 5" w:uiPriority="51"/>
+    <w:lsdException w:name="Grid Table 7 Colorful Accent 5" w:uiPriority="52"/>
+    <w:lsdException w:name="Grid Table 1 Light Accent 6" w:uiPriority="46"/>
+    <w:lsdException w:name="Grid Table 2 Accent 6" w:uiPriority="47"/>
+    <w:lsdException w:name="Grid Table 3 Accent 6" w:uiPriority="48"/>
+    <w:lsdException w:name="Grid Table 4 Accent 6" w:uiPriority="49"/>
+    <w:lsdException w:name="Grid Table 5 Dark Accent 6" w:uiPriority="50"/>
+    <w:lsdException w:name="Grid Table 6 Colorful Accent 6" w:uiPriority="51"/>
+    <w:lsdException w:name="Grid Table 7 Colorful Accent 6" w:uiPriority="52"/>
+    <w:lsdException w:name="List Table 1 Light" w:uiPriority="46"/>
+    <w:lsdException w:name="List Table 2" w:uiPriority="47"/>
+    <w:lsdException w:name="List Table 3" w:uiPriority="48"/>
+    <w:lsdException w:name="List Table 4" w:uiPriority="49"/>
+    <w:lsdException w:name="List Table 5 Dark" w:uiPriority="50"/>
+    <w:lsdException w:name="List Table 6 Colorful" w:uiPriority="51"/>
+    <w:lsdException w:name="List Table 7 Colorful" w:uiPriority="52"/>
+    <w:lsdException w:name="List Table 1 Light Accent 1" w:uiPriority="46"/>
+    <w:lsdException w:name="List Table 2 Accent 1" w:uiPriority="47"/>
+    <w:lsdException w:name="List Table 3 Accent 1" w:uiPriority="48"/>
+    <w:lsdException w:name="List Table 4 Accent 1" w:uiPriority="49"/>
+    <w:lsdException w:name="List Table 5 Dark Accent 1" w:uiPriority="50"/>
+    <w:lsdException w:name="List Table 6 Colorful Accent 1" w:uiPriority="51"/>
+    <w:lsdException w:name="List Table 7 Colorful Accent 1" w:uiPriority="52"/>
+    <w:lsdException w:name="List Table 1 Light Accent 2" w:uiPriority="46"/>
+    <w:lsdException w:name="List Table 2 Accent 2" w:uiPriority="47"/>
+    <w:lsdException w:name="List Table 3 Accent 2" w:uiPriority="48"/>
+    <w:lsdException w:name="List Table 4 Accent 2" w:uiPriority="49"/>
+    <w:lsdException w:name="List Table 5 Dark Accent 2" w:uiPriority="50"/>
+    <w:lsdException w:name="List Table 6 Colorful Accent 2" w:uiPriority="51"/>
+    <w:lsdException w:name="List Table 7 Colorful Accent 2" w:uiPriority="52"/>
+    <w:lsdException w:name="List Table 1 Light Accent 3" w:uiPriority="46"/>
+    <w:lsdException w:name="List Table 2 Accent 3" w:uiPriority="47"/>
+    <w:lsdException w:name="List Table 3 Accent 3" w:uiPriority="48"/>
+    <w:lsdException w:name="List Table 4 Accent 3" w:uiPriority="49"/>
+    <w:lsdException w:name="List Table 5 Dark Accent 3" w:uiPriority="50"/>
+    <w:lsdException w:name="List Table 6 Colorful Accent 3" w:uiPriority="51"/>
+    <w:lsdException w:name="List Table 7 Colorful Accent 3" w:uiPriority="52"/>
+    <w:lsdException w:name="List Table 1 Light Accent 4" w:uiPriority="46"/>
+    <w:lsdException w:name="List Table 2 Accent 4" w:uiPriority="47"/>
+    <w:lsdException w:name="List Table 3 Accent 4" w:uiPriority="48"/>
+    <w:lsdException w:name="List Table 4 Accent 4" w:uiPriority="49"/>
+    <w:lsdException w:name="List Table 5 Dark Accent 4" w:uiPriority="50"/>
+    <w:lsdException w:name="List Table 6 Colorful Accent 4" w:uiPriority="51"/>
+    <w:lsdException w:name="List Table 7 Colorful Accent 4" w:uiPriority="52"/>
+    <w:lsdException w:name="List Table 1 Light Accent 5" w:uiPriority="46"/>
+    <w:lsdException w:name="List Table 2 Accent 5" w:uiPriority="47"/>
+    <w:lsdException w:name="List Table 3 Accent 5" w:uiPriority="48"/>
+    <w:lsdException w:name="List Table 4 Accent 5" w:uiPriority="49"/>
+    <w:lsdException w:name="List Table 5 Dark Accent 5" w:uiPriority="50"/>
+    <w:lsdException w:name="List Table 6 Colorful Accent 5" w:uiPriority="51"/>
+    <w:lsdException w:name="List Table 7 Colorful Accent 5" w:uiPriority="52"/>
+    <w:lsdException w:name="List Table 1 Light Accent 6" w:uiPriority="46"/>
+    <w:lsdException w:name="List Table 2 Accent 6" w:uiPriority="47"/>
+    <w:lsdException w:name="List Table 3 Accent 6" w:uiPriority="48"/>
+    <w:lsdException w:name="List Table 4 Accent 6" w:uiPriority="49"/>
+    <w:lsdException w:name="List Table 5 Dark Accent 6" w:uiPriority="50"/>
+    <w:lsdException w:name="List Table 6 Colorful Accent 6" w:uiPriority="51"/>
+    <w:lsdException w:name="List Table 7 Colorful Accent 6" w:uiPriority="52"/>
+    <w:lsdException w:name="Mention" w:semiHidden="1" w:unhideWhenUsed="1"/>
+    <w:lsdException w:name="Smart Hyperlink" w:semiHidden="1" w:unhideWhenUsed="1"/>
+    <w:lsdException w:name="Hashtag" w:semiHidden="1" w:unhideWhenUsed="1"/>
+    <w:lsdException w:name="Unresolved Mention" w:semiHidden="1" w:unhideWhenUsed="1"/>
+    <w:lsdException w:name="Smart Link" w:semiHidden="1" w:unhideWhenUsed="1"/>
+  </w:latentStyles>
+  <w:style w:type="paragraph" w:default="1" w:styleId="Normal">
+    <w:name w:val="Normal"/>
+    <w:qFormat/>
+  </w:style>
+  <w:style w:type="character" w:default="1" w:styleId="DefaultParagraphFont">
+    <w:name w:val="Default Paragraph Font"/>
+    <w:uiPriority w:val="1"/>
+    <w:semiHidden/>
+    <w:unhideWhenUsed/>
+  </w:style>
+  <w:style w:type="table" w:default="1" w:styleId="TableNormal">
+    <w:name w:val="Normal Table"/>
+    <w:uiPriority w:val="99"/>
+    <w:semiHidden/>
+    <w:unhideWhenUsed/>
+    <w:tblPr>
+      <w:tblInd w:w="0" w:type="dxa"/>
+      <w:tblCellMar>
+        <w:top w:w="0" w:type="dxa"/>
+        <w:left w:w="108" w:type="dxa"/>
+        <w:bottom w:w="0" w:type="dxa"/>
+        <w:right w:w="108" w:type="dxa"/>
+      </w:tblCellMar>
+    </w:tblPr>
+  </w:style>
+  <w:style w:type="numbering" w:default="1" w:styleId="NoList">
+    <w:name w:val="No List"/>
+    <w:uiPriority w:val="99"/>
+    <w:semiHidden/>
+    <w:unhideWhenUsed/>
+  </w:style>
+  <w:style w:type="character" w:styleId="PlaceholderText">
+    <w:name w:val="Placeholder Text"/>
+    <w:basedOn w:val="DefaultParagraphFont"/>
+    <w:uiPriority w:val="99"/>
+    <w:semiHidden/>
+    <w:rsid w:val="00493685"/>
+    <w:rPr>
+      <w:color w:val="808080"/>
+    </w:rPr>
+  </w:style>
+</w:styles>
+</file>
+
+<file path=word/glossary/webSettings.xml><?xml version="1.0" encoding="utf-8"?>
+<w:webSettings xmlns:mc="http://schemas.openxmlformats.org/markup-compatibility/2006" xmlns:r="http://schemas.openxmlformats.org/officeDocument/2006/relationships" xmlns:w="http://schemas.openxmlformats.org/wordprocessingml/2006/main" xmlns:w14="http://schemas.microsoft.com/office/word/2010/wordml" xmlns:w15="http://schemas.microsoft.com/office/word/2012/wordml" xmlns:w16cex="http://schemas.microsoft.com/office/word/2018/wordml/cex" xmlns:w16cid="http://schemas.microsoft.com/office/word/2016/wordml/cid" xmlns:w16="http://schemas.microsoft.com/office/word/2018/wordml" xmlns:w16sdtdh="http://schemas.microsoft.com/office/word/2020/wordml/sdtdatahash" xmlns:w16se="http://schemas.microsoft.com/office/word/2015/wordml/symex" mc:Ignorable="w14 w15 w16se w16cid w16 w16cex w16sdtdh">
+  <w:optimizeForBrowser/>
+  <w:allowPNG/>
+</w:webSettings>
+</file>
+
 <file path=word/theme/theme1.xml><?xml version="1.0" encoding="utf-8"?>
 <a:theme xmlns:a="http://schemas.openxmlformats.org/drawingml/2006/main" name="Office Theme">
   <a:themeElements>
@@ -8693,7 +11704,7 @@
 
 <file path=word/webextensions/taskpanes.xml><?xml version="1.0" encoding="utf-8"?>
 <wetp:taskpanes xmlns:wetp="http://schemas.microsoft.com/office/webextensions/taskpanes/2010/11">
-  <wetp:taskpane dockstate="right" visibility="0" width="438" row="1">
+  <wetp:taskpane dockstate="right" visibility="0" width="438" row="2">
     <wetp:webextensionref xmlns:r="http://schemas.openxmlformats.org/officeDocument/2006/relationships" r:id="rId1"/>
   </wetp:taskpane>
 </wetp:taskpanes>
@@ -8706,7 +11717,7 @@
     <we:reference id="WA104382081" version="1.35.0.0" store="" storeType="OMEX"/>
   </we:alternateReferences>
   <we:properties>
-    <we:property name="MENDELEY_CITATIONS" value="[]"/>
+    <we:property name="MENDELEY_CITATIONS" value="[{&quot;citationID&quot;:&quot;MENDELEY_CITATION_ed7925f8-5439-47f0-aa4c-1ab8c1e3078b&quot;,&quot;properties&quot;:{&quot;noteIndex&quot;:0},&quot;isEdited&quot;:false,&quot;manualOverride&quot;:{&quot;isManuallyOverridden&quot;:false,&quot;citeprocText&quot;:&quot;(Hermawan et al., n.d.; Kaban, 2017; Mehra et al., 2021; Ridha Permana &amp;#38; Savitri Puspaningrum, 2021; Solahudin et al., n.d.; Subramanian, 2017)&quot;,&quot;manualOverrideText&quot;:&quot;&quot;},&quot;citationItems&quot;:[{&quot;id&quot;:&quot;b15db6cf-d347-359b-8322-cd54a9033e1d&quot;,&quot;itemData&quot;:{&quot;type&quot;:&quot;report&quot;,&quot;id&quot;:&quot;b15db6cf-d347-359b-8322-cd54a9033e1d&quot;,&quot;title&quot;:&quot;Sistem Informasi Penjadwalan Kegiatan Belajar Mengajar Berbasis Web (Studi Kasus : Yayasan Ganesha Operation Semarang)&quot;,&quot;author&quot;:[{&quot;family&quot;:&quot;Hermawan&quot;,&quot;given&quot;:&quot;Rudi&quot;,&quot;parse-names&quot;:false,&quot;dropping-particle&quot;:&quot;&quot;,&quot;non-dropping-particle&quot;:&quot;&quot;},{&quot;family&quot;:&quot;Hidayat&quot;,&quot;given&quot;:&quot;Arief&quot;,&quot;parse-names&quot;:false,&quot;dropping-particle&quot;:&quot;&quot;,&quot;non-dropping-particle&quot;:&quot;&quot;},{&quot;family&quot;:&quot;Utomo&quot;,&quot;given&quot;:&quot;Victor Gayuh&quot;,&quot;parse-names&quot;:false,&quot;dropping-particle&quot;:&quot;&quot;,&quot;non-dropping-particle&quot;:&quot;&quot;}],&quot;abstract&quot;:&quot;Teaching schedule arrangement is a complex problem often faced by educational institution of education, especially Ganesha Operation Learning Institution Semarang. Scheduling process using desktop-based software still has weaknesses such as difficulty to deliver the schedule information report to both teachers and students. The schedule reports are usually printed and given to every teacher. Mean while, Students who want to knowing about the learning schedule of their class can call customer service or by look into the schedule board where the students learn. To facilitate the academic division in arranging and delivering schedule information to teachers and students, it is necessary to have web-based scheduling information system. The web-based information system has an advantage it can be accessed by users using web browser that can be found in all both desktop dan smartphone operating system. The method of developing system is SDLC(System Development Life Cycle) that consists of several phases, including planning phase, analysis phase, desain phase, implementation phase, dan maintenance phase. However, the maintenance phase is not include in developing this system. The result of this research is that the web-based information system of teaching schedule can help the academic staff Ganesha Operation Semarang Institution to process data more accurately as a guide line for teachers and students.&quot;,&quot;volume&quot;:&quot;4&quot;},&quot;isTemporary&quot;:false},{&quot;id&quot;:&quot;bba0e51c-10bb-3443-94d5-963dd21150ce&quot;,&quot;itemData&quot;:{&quot;type&quot;:&quot;book&quot;,&quot;id&quot;:&quot;bba0e51c-10bb-3443-94d5-963dd21150ce&quot;,&quot;title&quot;:&quot;Pro MERN Stack&quot;,&quot;author&quot;:[{&quot;family&quot;:&quot;Subramanian&quot;,&quot;given&quot;:&quot;Vasan&quot;,&quot;parse-names&quot;:false,&quot;dropping-particle&quot;:&quot;&quot;,&quot;non-dropping-particle&quot;:&quot;&quot;}],&quot;container-title&quot;:&quot;Pro MERN Stack&quot;,&quot;DOI&quot;:&quot;10.1007/978-1-4842-2653-7&quot;,&quot;issued&quot;:{&quot;date-parts&quot;:[[2017]]},&quot;abstract&quot;:&quot;Mineralization rates of 14C-labeled substrates were determined in the presence and absence of Na2MoO4, an inhibitor of sulfate reduction, in the profundal sediments of a shallow eutrophic lake. Sulfate reduction was inhibited by Na2MoO4 at all concentrations tested (0.2 to 200 mM), whereas methane production was inhibited at Na2MoO4 concentrations greater than 20 mM. Initial mineralization rates of glucose were unaffected by Na2MoO4; however, Na2MoO4 decreased the mineralization rates of lactate (58%), propionate (52%), an amino acid mixture (85%), and acetate (14%). These decreases in the rates of mineralization were attributed to inhibition of sulfate reduction. Hydrogen stimulated the reduction of 35SO42− 2.5- to 2.8-fold, demonstrating potential hydrogen oxidation by sulfate-reducing bacteria. These results indicate that sulfate reducers utilize an array of substrates as electron donors and are of potential significance to the in situ mineralization of lactate, propionate, and free amino acids in these sediments.&quot;,&quot;publisher&quot;:&quot;Apress&quot;},&quot;isTemporary&quot;:false},{&quot;id&quot;:&quot;e1220eae-399e-3f2c-856b-967d38a348fc&quot;,&quot;itemData&quot;:{&quot;type&quot;:&quot;report&quot;,&quot;id&quot;:&quot;e1220eae-399e-3f2c-856b-967d38a348fc&quot;,&quot;title&quot;:&quot;RANCANG BANGUN SISTEM INFORMASI STAYCATION BERBASIS WEB DENGAN IMPLEMENTASI TEKNOLOGI MERN STACK&quot;,&quot;author&quot;:[{&quot;family&quot;:&quot;Solahudin&quot;,&quot;given&quot;:&quot;Mochamad Afif&quot;,&quot;parse-names&quot;:false,&quot;dropping-particle&quot;:&quot;&quot;,&quot;non-dropping-particle&quot;:&quot;&quot;},{&quot;family&quot;:&quot;Kadek&quot;,&quot;given&quot;:&quot;I&quot;,&quot;parse-names&quot;:false,&quot;dropping-particle&quot;:&quot;&quot;,&quot;non-dropping-particle&quot;:&quot;&quot;},{&quot;family&quot;:&quot;Nuryana&quot;,&quot;given&quot;:&quot;Dwi&quot;,&quot;parse-names&quot;:false,&quot;dropping-particle&quot;:&quot;&quot;,&quot;non-dropping-particle&quot;:&quot;&quot;}]},&quot;isTemporary&quot;:false},{&quot;id&quot;:&quot;52401b88-0e69-3b9e-b67c-444b615d16a0&quot;,&quot;itemData&quot;:{&quot;type&quot;:&quot;report&quot;,&quot;id&quot;:&quot;52401b88-0e69-3b9e-b67c-444b615d16a0&quot;,&quot;title&quot;:&quot;PENGEMBANGAN SISTEM INFORMASI PERPUSTAKAAN DENGAN FRAMEWORK CSS BOOTSTRAP DAN WEB DEVELOPMENT LIFE CYCLE&quot;,&quot;author&quot;:[{&quot;family&quot;:&quot;Kaban&quot;,&quot;given&quot;:&quot;Roberto&quot;,&quot;parse-names&quot;:false,&quot;dropping-particle&quot;:&quot;&quot;,&quot;non-dropping-particle&quot;:&quot;&quot;}],&quot;container-title&quot;:&quot;Jurnal Ilmiah Informatika&quot;,&quot;URL&quot;:&quot;http://getbootstrap.com&quot;,&quot;issued&quot;:{&quot;date-parts&quot;:[[2017]]},&quot;abstract&quot;:&quot;Abstact Bootstrap is an open source CSS framework by providing CSS classes that are already integrated with JQuery. The design responsive layout support on bootstrap will create a website that automatically adjusts to the width of the user's browser so that the website created by bootstrap is compatible with all smartphone, tablet, laptop and desktop PC devices. The design of library information system in this research using Web Development Life Cycle (WDLC) method. WDLC is a method that used to design web-based information systems, stages of system design on WDLC ranging from Planning, Analisys, Design and Development, Testing and Implementation and maintenance. This research produces a responsive web-based information system that enables members and librarians for doing book searching, lending and book returning.&quot;,&quot;issue&quot;:&quot;1&quot;,&quot;volume&quot;:&quot;2&quot;},&quot;isTemporary&quot;:false},{&quot;id&quot;:&quot;b7c42d42-c689-302f-8c44-a08a5771d952&quot;,&quot;itemData&quot;:{&quot;type&quot;:&quot;article-journal&quot;,&quot;id&quot;:&quot;b7c42d42-c689-302f-8c44-a08a5771d952&quot;,&quot;title&quot;:&quot;IMPLEMENTASI METODOLOGI WEB DEVELOPMENT LIFE CYCLE UNTUK MEMBANGUN SISTEM PERPUSTAKAAN BERBASIS WEB (STUDI KASUS: MAN 1 LAMPUNG TENGAH)&quot;,&quot;author&quot;:[{&quot;family&quot;:&quot;Ridha Permana&quot;,&quot;given&quot;:&quot;Jeffry&quot;,&quot;parse-names&quot;:false,&quot;dropping-particle&quot;:&quot;&quot;,&quot;non-dropping-particle&quot;:&quot;&quot;},{&quot;family&quot;:&quot;Savitri Puspaningrum&quot;,&quot;given&quot;:&quot;Ajeng&quot;,&quot;parse-names&quot;:false,&quot;dropping-particle&quot;:&quot;&quot;,&quot;non-dropping-particle&quot;:&quot;&quot;}],&quot;container-title&quot;:&quot;Jurnal Informatika dan Rekayasa Perangkat Lunak (JATIKA)&quot;,&quot;ISSN&quot;:&quot;2723-3367&quot;,&quot;URL&quot;:&quot;http://jim.teknokrat.ac.id/index.php/informatika&quot;,&quot;issued&quot;:{&quot;date-parts&quot;:[[2021]]},&quot;page&quot;:&quot;435-446&quot;,&quot;abstract&quot;:&quot;The library is one place that provides many books that are a source of knowledge for students. However, the information system that runs in the library is still done manually as in the MAN 1 Central Lampung school which causes delays in delivering information and difficulties for officers in managing library data such as book data, borrowing and returning books. Therefore, the authors conducted a study that aims to create a web-based library system using the Web Development Life Cycle (WDLC) method, create an information system to help librarians manage book data as well as borrow and return books at the MAN 1 Central Lampung library and make a system that can help students in borrowing books. The method used in this research is the Web Development Life Cycle (WDLC) which has 6 stages, namely planning, analysis, design &amp; development, testing, implementation &amp; maintenance. The results of this study are a web-based library system that can facilitate officers in processing library data and assist students in borrowing books at the MAN 1 Central Lampung library.&quot;,&quot;issue&quot;:&quot;4&quot;,&quot;volume&quot;:&quot;2&quot;},&quot;isTemporary&quot;:false},{&quot;id&quot;:&quot;f40f6afc-2393-3537-bf3d-331121aeffcd&quot;,&quot;itemData&quot;:{&quot;type&quot;:&quot;report&quot;,&quot;id&quot;:&quot;f40f6afc-2393-3537-bf3d-331121aeffcd&quot;,&quot;title&quot;:&quot;MERN Stack Web Development&quot;,&quot;author&quot;:[{&quot;family&quot;:&quot;Mehra&quot;,&quot;given&quot;:&quot;Monika&quot;,&quot;parse-names&quot;:false,&quot;dropping-particle&quot;:&quot;&quot;,&quot;non-dropping-particle&quot;:&quot;&quot;},{&quot;family&quot;:&quot;Kumar&quot;,&quot;given&quot;:&quot;Manish&quot;,&quot;parse-names&quot;:false,&quot;dropping-particle&quot;:&quot;&quot;,&quot;non-dropping-particle&quot;:&quot;&quot;},{&quot;family&quot;:&quot;Maurya&quot;,&quot;given&quot;:&quot;Anjali&quot;,&quot;parse-names&quot;:false,&quot;dropping-particle&quot;:&quot;&quot;,&quot;non-dropping-particle&quot;:&quot;&quot;},{&quot;family&quot;:&quot;Sharma&quot;,&quot;given&quot;:&quot;Charu&quot;,&quot;parse-names&quot;:false,&quot;dropping-particle&quot;:&quot;&quot;,&quot;non-dropping-particle&quot;:&quot;&quot;}],&quot;URL&quot;:&quot;http://annalsofrscb.ro&quot;,&quot;issued&quot;:{&quot;date-parts&quot;:[[2021]]},&quot;number-of-pages&quot;:&quot;11756-11761&quot;,&quot;abstract&quot;:&quot;Web application development is not the same as before, even if it is a few years back. Today, there are so many options, and strangers are often confused about what is best for them. There are many options not only for a wide stack (various tiers or technology used), but also tools that help improve. This paper states that the MERN stack is excellent for building a complete web system. This paper looks at four components of the MERN stack (Mongo Db, Expresses, ReactJs &amp; NodeJs) and how well they work together, their beauty as a complete stack in web design. This paper focuses exclusively on the functions of these four MERN stack technologies and how they are applied to current popularity.&quot;,&quot;volume&quot;:&quot;25&quot;},&quot;isTemporary&quot;:false}],&quot;citationTag&quot;:&quot;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&quot;}]"/>
     <we:property name="MENDELEY_CITATIONS_STYLE" value="&quot;https://www.zotero.org/styles/apa&quot;"/>
   </we:properties>
   <we:bindings/>

</xml_diff>